<commit_message>
eror di bagian daftar menu
</commit_message>
<xml_diff>
--- a/Docs/BILA-BIMBINGAN-11.docx
+++ b/Docs/BILA-BIMBINGAN-11.docx
@@ -1,53 +1,47 @@
 
 <file path=word/document.xml><?xml version="1.0" encoding="utf-8"?>
-<w:document xmlns:wpc="http://schemas.microsoft.com/office/word/2010/wordprocessingCanvas" xmlns:cx="http://schemas.microsoft.com/office/drawing/2014/chartex" xmlns:cx1="http://schemas.microsoft.com/office/drawing/2015/9/8/chartex" xmlns:cx2="http://schemas.microsoft.com/office/drawing/2015/10/21/chartex" xmlns:cx3="http://schemas.microsoft.com/office/drawing/2016/5/9/chartex" xmlns:cx4="http://schemas.microsoft.com/office/drawing/2016/5/10/chartex" xmlns:cx5="http://schemas.microsoft.com/office/drawing/2016/5/11/chartex" xmlns:cx6="http://schemas.microsoft.com/office/drawing/2016/5/12/chartex" xmlns:cx7="http://schemas.microsoft.com/office/drawing/2016/5/13/chartex" xmlns:cx8="http://schemas.microsoft.com/office/drawing/2016/5/14/chartex" xmlns:mc="http://schemas.openxmlformats.org/markup-compatibility/2006" xmlns:aink="http://schemas.microsoft.com/office/drawing/2016/ink" xmlns:am3d="http://schemas.microsoft.com/office/drawing/2017/model3d" xmlns:o="urn:schemas-microsoft-com:office:office" xmlns:oel="http://schemas.microsoft.com/office/2019/extlst" xmlns:r="http://schemas.openxmlformats.org/officeDocument/2006/relationships" xmlns:m="http://schemas.openxmlformats.org/officeDocument/2006/math" xmlns:v="urn:schemas-microsoft-com:vml" xmlns:wp14="http://schemas.microsoft.com/office/word/2010/wordprocessingDrawing" xmlns:wp="http://schemas.openxmlformats.org/drawingml/2006/wordprocessingDrawing" xmlns:w10="urn:schemas-microsoft-com:office:word" xmlns:w="http://schemas.openxmlformats.org/wordprocessingml/2006/main" xmlns:w14="http://schemas.microsoft.com/office/word/2010/wordml" xmlns:w15="http://schemas.microsoft.com/office/word/2012/wordml" xmlns:w16cex="http://schemas.microsoft.com/office/word/2018/wordml/cex" xmlns:w16cid="http://schemas.microsoft.com/office/word/2016/wordml/cid" xmlns:w16="http://schemas.microsoft.com/office/word/2018/wordml" xmlns:w16du="http://schemas.microsoft.com/office/word/2023/wordml/word16du" xmlns:w16sdtdh="http://schemas.microsoft.com/office/word/2020/wordml/sdtdatahash" xmlns:w16sdtfl="http://schemas.microsoft.com/office/word/2024/wordml/sdtformatlock" xmlns:w16se="http://schemas.microsoft.com/office/word/2015/wordml/symex" xmlns:wpg="http://schemas.microsoft.com/office/word/2010/wordprocessingGroup" xmlns:wpi="http://schemas.microsoft.com/office/word/2010/wordprocessingInk" xmlns:wne="http://schemas.microsoft.com/office/word/2006/wordml" xmlns:wps="http://schemas.microsoft.com/office/word/2010/wordprocessingShape" mc:Ignorable="w14 w15 w16se w16cid w16 w16cex w16sdtdh w16sdtfl w16du wp14">
+<w:document xmlns:wpc="http://schemas.microsoft.com/office/word/2010/wordprocessingCanvas" xmlns:cx="http://schemas.microsoft.com/office/drawing/2014/chartex" xmlns:cx1="http://schemas.microsoft.com/office/drawing/2015/9/8/chartex" xmlns:cx2="http://schemas.microsoft.com/office/drawing/2015/10/21/chartex" xmlns:cx3="http://schemas.microsoft.com/office/drawing/2016/5/9/chartex" xmlns:cx4="http://schemas.microsoft.com/office/drawing/2016/5/10/chartex" xmlns:cx5="http://schemas.microsoft.com/office/drawing/2016/5/11/chartex" xmlns:cx6="http://schemas.microsoft.com/office/drawing/2016/5/12/chartex" xmlns:cx7="http://schemas.microsoft.com/office/drawing/2016/5/13/chartex" xmlns:cx8="http://schemas.microsoft.com/office/drawing/2016/5/14/chartex" xmlns:mc="http://schemas.openxmlformats.org/markup-compatibility/2006" xmlns:aink="http://schemas.microsoft.com/office/drawing/2016/ink" xmlns:am3d="http://schemas.microsoft.com/office/drawing/2017/model3d" xmlns:o="urn:schemas-microsoft-com:office:office" xmlns:r="http://schemas.openxmlformats.org/officeDocument/2006/relationships" xmlns:m="http://schemas.openxmlformats.org/officeDocument/2006/math" xmlns:v="urn:schemas-microsoft-com:vml" xmlns:wp14="http://schemas.microsoft.com/office/word/2010/wordprocessingDrawing" xmlns:wp="http://schemas.openxmlformats.org/drawingml/2006/wordprocessingDrawing" xmlns:w10="urn:schemas-microsoft-com:office:word" xmlns:w="http://schemas.openxmlformats.org/wordprocessingml/2006/main" xmlns:w14="http://schemas.microsoft.com/office/word/2010/wordml" xmlns:w15="http://schemas.microsoft.com/office/word/2012/wordml" xmlns:w16cid="http://schemas.microsoft.com/office/word/2016/wordml/cid" xmlns:w16se="http://schemas.microsoft.com/office/word/2015/wordml/symex" xmlns:wpg="http://schemas.microsoft.com/office/word/2010/wordprocessingGroup" xmlns:wpi="http://schemas.microsoft.com/office/word/2010/wordprocessingInk" xmlns:wne="http://schemas.microsoft.com/office/word/2006/wordml" xmlns:wps="http://schemas.microsoft.com/office/word/2010/wordprocessingShape" mc:Ignorable="w14 w15 w16se w16cid wp14">
   <w:body>
     <w:p>
       <w:pPr>
         <w:jc w:val="center"/>
         <w:rPr>
+          <w:rStyle w:val="citation-288"/>
+          <w:sz w:val="28"/>
+        </w:rPr>
+      </w:pPr>
+      <w:r>
+        <w:rPr>
+          <w:rStyle w:val="citation-288"/>
           <w:b/>
           <w:bCs/>
           <w:sz w:val="28"/>
-          <w:szCs w:val="32"/>
-        </w:rPr>
-      </w:pPr>
-      <w:r>
+        </w:rPr>
+        <w:t>RANCANG BANGUN SISTEM PEMESANAN MAKANAN DAN MINUMAN BERBASIS BARCODE</w:t>
+      </w:r>
+      <w:r>
+        <w:rPr>
+          <w:rStyle w:val="citation-288"/>
+          <w:sz w:val="28"/>
+        </w:rPr>
+        <w:t xml:space="preserve"> </w:t>
+      </w:r>
+    </w:p>
+    <w:p>
+      <w:pPr>
+        <w:jc w:val="center"/>
         <w:rPr>
           <w:b/>
           <w:bCs/>
           <w:sz w:val="28"/>
-          <w:szCs w:val="32"/>
-        </w:rPr>
-        <w:t>RANCANG BANGUN SISTEM PEMBAYARAN QR CODE</w:t>
-      </w:r>
-      <w:r>
-        <w:rPr>
+        </w:rPr>
+      </w:pPr>
+      <w:r>
+        <w:rPr>
+          <w:rStyle w:val="citation-287"/>
           <w:b/>
           <w:bCs/>
           <w:sz w:val="28"/>
-          <w:szCs w:val="32"/>
-        </w:rPr>
-        <w:br/>
-        <w:t>BERBASIS WEB</w:t>
-      </w:r>
-    </w:p>
-    <w:p>
-      <w:pPr>
-        <w:jc w:val="center"/>
-        <w:rPr>
-          <w:b/>
-          <w:bCs/>
-          <w:sz w:val="28"/>
-          <w:szCs w:val="32"/>
-        </w:rPr>
-      </w:pPr>
-      <w:r>
-        <w:rPr>
-          <w:b/>
-          <w:bCs/>
-          <w:sz w:val="28"/>
-          <w:szCs w:val="32"/>
         </w:rPr>
         <w:t>(Studi Kasus: Tuan Coffee)</w:t>
       </w:r>
@@ -459,6 +453,7 @@
     </w:p>
     <w:p>
       <w:pPr>
+        <w:spacing w:after="480"/>
         <w:jc w:val="center"/>
         <w:rPr>
           <w:b/>
@@ -467,31 +462,21 @@
       </w:pPr>
       <w:r>
         <w:rPr>
+          <w:rStyle w:val="citation-273"/>
           <w:b/>
           <w:bCs/>
         </w:rPr>
-        <w:t>RANCANG BANGUN SISTEM PEMBAYARAN QR CODE</w:t>
-      </w:r>
-      <w:r>
-        <w:rPr>
-          <w:b/>
-          <w:bCs/>
-        </w:rPr>
-        <w:br/>
-        <w:t>BERBASIS WEB</w:t>
-      </w:r>
-    </w:p>
-    <w:p>
-      <w:pPr>
-        <w:spacing w:after="480"/>
-        <w:jc w:val="center"/>
-        <w:rPr>
-          <w:b/>
-          <w:bCs/>
-        </w:rPr>
-      </w:pPr>
-      <w:r>
-        <w:rPr>
+        <w:t>RANCANG BANGUN SISTEM PEMESANAN MAKANAN DAN MINUMAN BERBASIS BARCODE</w:t>
+      </w:r>
+      <w:r>
+        <w:rPr>
+          <w:rStyle w:val="citation-273"/>
+        </w:rPr>
+        <w:t xml:space="preserve"> </w:t>
+      </w:r>
+      <w:r>
+        <w:rPr>
+          <w:rStyle w:val="citation-272"/>
           <w:b/>
           <w:bCs/>
         </w:rPr>
@@ -5539,12 +5524,12 @@
         <w:lastRenderedPageBreak/>
         <w:br/>
       </w:r>
-      <w:bookmarkStart w:id="4" w:name="_Hlk198458261"/>
-      <w:bookmarkStart w:id="5" w:name="_Toc201269359"/>
+      <w:bookmarkStart w:id="4" w:name="_Toc201269359"/>
+      <w:bookmarkStart w:id="5" w:name="_Hlk198458261"/>
       <w:r>
         <w:t>PENDAHULUAN</w:t>
       </w:r>
-      <w:bookmarkEnd w:id="5"/>
+      <w:bookmarkEnd w:id="4"/>
     </w:p>
     <w:p>
       <w:pPr>
@@ -5874,7 +5859,20 @@
         <w:rPr>
           <w:lang w:val="fi-FI"/>
         </w:rPr>
-        <w:t>an dan beban kerja kasir, akurasi data transaksi, serta perluasan jangkauan pasar melalui layanan daring. Bagi pelanggan, sistem ini menawarkan pengalaman pemesanan yang lebih cepat, nyaman, dan transparan, dengan kepastian bahwa pesanan mereka terhubung langsung dengan meja tempat mereka duduk dan tidak perlu lagi meng</w:t>
+        <w:t xml:space="preserve">an dan beban kerja kasir, akurasi data transaksi, serta perluasan jangkauan pasar melalui layanan </w:t>
+      </w:r>
+      <w:r>
+        <w:rPr>
+          <w:i/>
+          <w:lang w:val="fi-FI"/>
+        </w:rPr>
+        <w:t>online</w:t>
+      </w:r>
+      <w:r>
+        <w:rPr>
+          <w:lang w:val="fi-FI"/>
+        </w:rPr>
+        <w:t>. Bagi pelanggan, sistem ini menawarkan pengalaman pemesanan yang lebih cepat, nyaman, dan transparan, dengan kepastian bahwa pesanan mereka terhubung langsung dengan meja tempat mereka duduk dan tidak perlu lagi meng</w:t>
       </w:r>
       <w:r>
         <w:rPr>
@@ -5989,7 +5987,7 @@
         <w:pStyle w:val="IsiHeading2"/>
       </w:pPr>
       <w:r>
-        <w:t>Penelitian ini akan menggunakan metode Research and Development (R&amp;D) dengan pendekatan kualitatif deskriptif. Proses pengumpulan data dilakukan melalui observasi langsung, wawancara dengan pengelola dan pelanggan, serta dokumentasi sistem yang berjalan. Analisis data dilakukan secara deskriptif-kualitatif, di mana data dianalisis melalui tiga tahapan: reduksi data, penyajian data, dan penarikan kesimpulan. Validasi sistem dilakukan melalui uji coba pengguna (</w:t>
+        <w:t>Penelitian ini akan menggunakan metode Research and Development (R&amp;D) dengan pendekatan kualitatif deskriptif. Proses pengumpulan data dilakukan melalui observasi langsung, wawancara dengan pengelola dan pelanggan, serta dokumentasi sistem yang berjalan. Analisis data dilakukan secara kualitatif, di mana data dianalisis melalui tiga tahapan: reduksi data, penyajian data, dan penarikan kesimpulan. Validasi sistem dilakukan melalui uji coba pengguna (</w:t>
       </w:r>
       <w:r>
         <w:rPr>
@@ -5999,11 +5997,7 @@
         <w:t>User Acceptance Test</w:t>
       </w:r>
       <w:r>
-        <w:t xml:space="preserve">) dan pengujian </w:t>
-      </w:r>
-      <w:r>
-        <w:lastRenderedPageBreak/>
-        <w:t>fungsional (</w:t>
+        <w:t>) dan pengujian fungsional (</w:t>
       </w:r>
       <w:r>
         <w:rPr>
@@ -6022,6 +6016,7 @@
       </w:pPr>
       <w:bookmarkStart w:id="8" w:name="_Toc201269361"/>
       <w:r>
+        <w:lastRenderedPageBreak/>
         <w:t>Rumusan Penelitian</w:t>
       </w:r>
       <w:bookmarkEnd w:id="8"/>
@@ -6057,19 +6052,20 @@
         <w:rPr>
           <w:lang w:val="fi-FI"/>
         </w:rPr>
-        <w:t>Bagaimana merancang sistem pemesanan makanan berbasis web melalui pemindaia</w:t>
-      </w:r>
-      <w:r>
-        <w:rPr>
-          <w:lang w:val="fi-FI"/>
-        </w:rPr>
-        <w:t xml:space="preserve"> </w:t>
-      </w:r>
-      <w:r>
-        <w:rPr>
-          <w:lang w:val="fi-FI"/>
-        </w:rPr>
-        <w:t>n QR Code pada setiap meja di Tuan Coffee</w:t>
+        <w:t xml:space="preserve">Bagaimana merancang sistem pemesanan makanan berbasis web melalui pemindaian QR </w:t>
+      </w:r>
+      <w:r>
+        <w:rPr>
+          <w:i/>
+          <w:lang w:val="fi-FI"/>
+        </w:rPr>
+        <w:t>Code</w:t>
+      </w:r>
+      <w:r>
+        <w:rPr>
+          <w:lang w:val="fi-FI"/>
+        </w:rPr>
+        <w:t xml:space="preserve"> pada setiap meja di Tuan Coffee</w:t>
       </w:r>
       <w:r>
         <w:rPr>
@@ -6129,7 +6125,19 @@
         <w:rPr>
           <w:lang w:val="fi-FI"/>
         </w:rPr>
-        <w:t>an pelanggan</w:t>
+        <w:t xml:space="preserve">an </w:t>
+      </w:r>
+      <w:r>
+        <w:rPr>
+          <w:lang w:val="fi-FI"/>
+        </w:rPr>
+        <w:t xml:space="preserve">panjang pada </w:t>
+      </w:r>
+      <w:r>
+        <w:rPr>
+          <w:lang w:val="fi-FI"/>
+        </w:rPr>
+        <w:t>pelanggan</w:t>
       </w:r>
       <w:r>
         <w:rPr>
@@ -6183,23 +6191,62 @@
       </w:pPr>
       <w:r>
         <w:rPr>
-          <w:lang w:val="fi-FI"/>
-        </w:rPr>
-        <w:t xml:space="preserve">Merancang dan mengimplementasikan sistem pembayaran berbasis digital dan merancang sistem pemesanan menu berbasis web yang dapat diakses melalui QR </w:t>
-      </w:r>
-      <w:r>
-        <w:rPr>
+          <w:rStyle w:val="citation-234"/>
+        </w:rPr>
+        <w:t xml:space="preserve">Merancang dan </w:t>
+      </w:r>
+      <w:r>
+        <w:rPr>
+          <w:rStyle w:val="citation-234"/>
+        </w:rPr>
+        <w:t>membangun</w:t>
+      </w:r>
+      <w:r>
+        <w:rPr>
+          <w:rStyle w:val="citation-234"/>
+        </w:rPr>
+        <w:t xml:space="preserve"> sistem pemesanan menu berbasis </w:t>
+      </w:r>
+      <w:r>
+        <w:rPr>
+          <w:rStyle w:val="citation-234"/>
           <w:i/>
           <w:iCs/>
-          <w:lang w:val="fi-FI"/>
+        </w:rPr>
+        <w:t>web</w:t>
+      </w:r>
+      <w:r>
+        <w:rPr>
+          <w:rStyle w:val="citation-234"/>
+        </w:rPr>
+        <w:t xml:space="preserve"> yang dapat diakses melalui QR </w:t>
+      </w:r>
+      <w:r>
+        <w:rPr>
+          <w:rStyle w:val="citation-234"/>
+          <w:i/>
         </w:rPr>
         <w:t>Code</w:t>
       </w:r>
       <w:r>
         <w:rPr>
-          <w:lang w:val="fi-FI"/>
-        </w:rPr>
-        <w:t xml:space="preserve"> yang berada di meja yang terintegrasi dengan platform pemesanan berbasis web pada Tuan Coffee, sehingga proses checkout pelanggan menjadi lebih cepat dan akurat</w:t>
+          <w:rStyle w:val="citation-234"/>
+        </w:rPr>
+        <w:t xml:space="preserve"> yang berada di meja yang terintegrasi dengan platform pemesanan berbasis </w:t>
+      </w:r>
+      <w:r>
+        <w:rPr>
+          <w:rStyle w:val="citation-234"/>
+          <w:i/>
+          <w:iCs/>
+        </w:rPr>
+        <w:t>web</w:t>
+      </w:r>
+      <w:r>
+        <w:rPr>
+          <w:rStyle w:val="citation-234"/>
+        </w:rPr>
+        <w:t xml:space="preserve"> pada Tuan Coffee, sehingga proses pemesanan pelanggan menjadi lebih cepat dan akurat</w:t>
       </w:r>
       <w:r>
         <w:rPr>
@@ -6224,7 +6271,13 @@
         <w:rPr>
           <w:lang w:val="fi-FI"/>
         </w:rPr>
-        <w:t xml:space="preserve">Mengembangkan dan </w:t>
+        <w:t>Merancang</w:t>
+      </w:r>
+      <w:r>
+        <w:rPr>
+          <w:lang w:val="fi-FI"/>
+        </w:rPr>
+        <w:t xml:space="preserve"> dan </w:t>
       </w:r>
       <w:r>
         <w:rPr>
@@ -6281,34 +6334,41 @@
         <w:rPr>
           <w:lang w:val="fi-FI"/>
         </w:rPr>
-        <w:t xml:space="preserve">Mendesain dan mengintegrasikan fitur pemesanan secara daring dalam sistem Tuan Coffee, dengan tujuan memperluas jangkauan layanan dan </w:t>
-      </w:r>
-      <w:r>
-        <w:rPr>
-          <w:lang w:val="fi-FI"/>
-        </w:rPr>
+        <w:t xml:space="preserve">Mendesain dan mengintegrasikan fitur pemesanan secara </w:t>
+      </w:r>
+      <w:r>
+        <w:rPr>
+          <w:i/>
+          <w:lang w:val="fi-FI"/>
+        </w:rPr>
+        <w:t>online</w:t>
+      </w:r>
+      <w:r>
+        <w:rPr>
+          <w:lang w:val="fi-FI"/>
+        </w:rPr>
+        <w:t xml:space="preserve"> dalam sistem Tuan Coffee, dengan tujuan memperluas jangkauan layanan dan meningkatkan kenyamanan pelanggan dalam melakukan pemesanan produk</w:t>
+      </w:r>
+      <w:r>
+        <w:rPr>
+          <w:lang w:val="fi-FI"/>
+        </w:rPr>
+        <w:t>, serta meningkatkan efisiensi layanan tanpa perlu antri ke kasir</w:t>
+      </w:r>
+      <w:r>
+        <w:rPr>
+          <w:lang w:val="fi-FI"/>
+        </w:rPr>
+        <w:t>.</w:t>
+      </w:r>
+    </w:p>
+    <w:p>
+      <w:pPr>
+        <w:pStyle w:val="Heading2"/>
+      </w:pPr>
+      <w:bookmarkStart w:id="10" w:name="_Toc201269363"/>
+      <w:r>
         <w:lastRenderedPageBreak/>
-        <w:t>meningkatkan kenyamanan pelanggan dalam melakukan pemesanan produk</w:t>
-      </w:r>
-      <w:r>
-        <w:rPr>
-          <w:lang w:val="fi-FI"/>
-        </w:rPr>
-        <w:t>, serta meningkatkan efisiensi layanan tanpa perlu antri ke kasir</w:t>
-      </w:r>
-      <w:r>
-        <w:rPr>
-          <w:lang w:val="fi-FI"/>
-        </w:rPr>
-        <w:t>.</w:t>
-      </w:r>
-    </w:p>
-    <w:p>
-      <w:pPr>
-        <w:pStyle w:val="Heading2"/>
-      </w:pPr>
-      <w:bookmarkStart w:id="10" w:name="_Toc201269363"/>
-      <w:r>
         <w:t>Manfaat Penelitian</w:t>
       </w:r>
       <w:bookmarkEnd w:id="10"/>
@@ -6447,53 +6507,86 @@
         <w:pStyle w:val="IsiHeading3"/>
       </w:pPr>
       <w:r>
-        <w:t>Penelitian ini mencakup pengembangan dan penerapan sistem informasi d</w:t>
-      </w:r>
-      <w:r>
-        <w:t>i</w:t>
-      </w:r>
-      <w:r>
-        <w:t xml:space="preserve"> Tuan Coffee dengan fokus pada tiga modul utama: pemesanan </w:t>
-      </w:r>
-      <w:r>
-        <w:lastRenderedPageBreak/>
-        <w:t xml:space="preserve">menu </w:t>
-      </w:r>
-      <w:r>
-        <w:t xml:space="preserve">secara </w:t>
-      </w:r>
-      <w:r>
-        <w:rPr>
+        <w:t>P</w:t>
+      </w:r>
+      <w:r>
+        <w:rPr>
+          <w:rStyle w:val="citation-226"/>
+        </w:rPr>
+        <w:t xml:space="preserve">enelitian ini mencakup pengembangan dan penerapan sistem informasi di Tuan Coffee dengan fokus pada tiga modul utama: </w:t>
+      </w:r>
+      <w:r>
+        <w:rPr>
+          <w:rStyle w:val="citation-226"/>
+          <w:bCs/>
+        </w:rPr>
+        <w:t xml:space="preserve">pemesanan menu secara </w:t>
+      </w:r>
+      <w:r>
+        <w:rPr>
+          <w:rStyle w:val="citation-226"/>
+          <w:bCs/>
           <w:i/>
           <w:iCs/>
         </w:rPr>
         <w:t>online</w:t>
       </w:r>
       <w:r>
-        <w:t xml:space="preserve"> berbasis web</w:t>
-      </w:r>
-      <w:r>
-        <w:t xml:space="preserve"> QR </w:t>
-      </w:r>
-      <w:r>
-        <w:rPr>
+        <w:rPr>
+          <w:rStyle w:val="citation-226"/>
+          <w:bCs/>
+        </w:rPr>
+        <w:t xml:space="preserve"> berbasis </w:t>
+      </w:r>
+      <w:r>
+        <w:rPr>
+          <w:rStyle w:val="citation-226"/>
+          <w:bCs/>
           <w:i/>
           <w:iCs/>
         </w:rPr>
-        <w:t>Code</w:t>
-      </w:r>
-      <w:r>
-        <w:t xml:space="preserve"> yang berada dimeja</w:t>
-      </w:r>
-      <w:r>
+        <w:t>web</w:t>
+      </w:r>
+      <w:r>
+        <w:rPr>
+          <w:rStyle w:val="citation-226"/>
+          <w:bCs/>
+        </w:rPr>
+        <w:t xml:space="preserve"> melalui QR Code yang berada di meja</w:t>
+      </w:r>
+      <w:r>
+        <w:rPr>
+          <w:rStyle w:val="citation-226"/>
+        </w:rPr>
+        <w:t xml:space="preserve">, </w:t>
+      </w:r>
+      <w:r>
+        <w:rPr>
+          <w:rStyle w:val="citation-226"/>
+          <w:bCs/>
+        </w:rPr>
+        <w:t>manajemen pembayaran (tunai ke kasir dan opsional QRIS)</w:t>
+      </w:r>
+      <w:r>
+        <w:rPr>
+          <w:rStyle w:val="citation-226"/>
+        </w:rPr>
         <w:t xml:space="preserve">, dan pemantauan transaksi serta status pemesanan secara </w:t>
       </w:r>
       <w:r>
         <w:rPr>
+          <w:rStyle w:val="citation-226"/>
           <w:i/>
           <w:iCs/>
         </w:rPr>
-        <w:t>real-time</w:t>
+        <w:t>real-tim</w:t>
+      </w:r>
+      <w:r>
+        <w:rPr>
+          <w:i/>
+          <w:iCs/>
+        </w:rPr>
+        <w:t>e</w:t>
       </w:r>
       <w:r>
         <w:t xml:space="preserve">. </w:t>
@@ -6505,6 +6598,7 @@
       </w:pPr>
       <w:bookmarkStart w:id="13" w:name="_Toc201269366"/>
       <w:r>
+        <w:lastRenderedPageBreak/>
         <w:t>Batasan Penelitian</w:t>
       </w:r>
       <w:bookmarkEnd w:id="13"/>
@@ -6527,16 +6621,38 @@
         <w:ind w:left="1134" w:hanging="567"/>
       </w:pPr>
       <w:r>
-        <w:t xml:space="preserve">Penelitian hanya mencakup </w:t>
-      </w:r>
-      <w:r>
-        <w:t>pembayaran digital</w:t>
-      </w:r>
-      <w:r>
-        <w:t xml:space="preserve">, kartu debit/kredit fisik, atau </w:t>
-      </w:r>
-      <w:r>
-        <w:t>bayar ke kasir</w:t>
+        <w:t>P</w:t>
+      </w:r>
+      <w:r>
+        <w:t xml:space="preserve">enelitian hanya mencakup pembayaran </w:t>
+      </w:r>
+      <w:r>
+        <w:rPr>
+          <w:rStyle w:val="Strong"/>
+          <w:b w:val="0"/>
+        </w:rPr>
+        <w:t>tunai ke kasir sebagai metode utama</w:t>
+      </w:r>
+      <w:r>
+        <w:rPr>
+          <w:b/>
+        </w:rPr>
+        <w:t>,</w:t>
+      </w:r>
+      <w:r>
+        <w:t xml:space="preserve"> dengan opsi pembayaran digital (</w:t>
+      </w:r>
+      <w:r>
+        <w:t>Bank, E-wallet, dan Qris</w:t>
+      </w:r>
+      <w:r>
+        <w:t xml:space="preserve">) sebagai alternatif. </w:t>
+      </w:r>
+      <w:r>
+        <w:rPr>
+          <w:rStyle w:val="citation-225"/>
+        </w:rPr>
+        <w:t>Tidak mencakup kartu debit/kredit fisik secara langsung dalam sistem</w:t>
       </w:r>
       <w:r>
         <w:t>.</w:t>
@@ -6601,7 +6717,7 @@
         </w:sectPr>
       </w:pPr>
     </w:p>
-    <w:bookmarkEnd w:id="4"/>
+    <w:bookmarkEnd w:id="5"/>
     <w:p>
       <w:pPr>
         <w:pStyle w:val="Heading1"/>
@@ -8949,7 +9065,7 @@
                     </wp:anchor>
                   </w:drawing>
                 </mc:Choice>
-                <mc:Fallback>
+                <mc:Fallback xmlns:w16sdtfl="http://schemas.microsoft.com/office/word/2024/wordml/sdtformatlock" xmlns:w16sdtdh="http://schemas.microsoft.com/office/word/2020/wordml/sdtdatahash" xmlns:w16du="http://schemas.microsoft.com/office/word/2023/wordml/word16du" xmlns:w16="http://schemas.microsoft.com/office/word/2018/wordml" xmlns:w16cex="http://schemas.microsoft.com/office/word/2018/wordml/cex" xmlns:oel="http://schemas.microsoft.com/office/2019/extlst">
                   <w:pict>
                     <v:group w14:anchorId="4BC19A4B" id="Group 8" o:spid="_x0000_s1026" style="position:absolute;margin-left:21.8pt;margin-top:13.3pt;width:23.65pt;height:34.8pt;z-index:251660288" coordsize="300355,441959" o:gfxdata="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">
                       <v:shape id="Graphic 9" o:spid="_x0000_s1027" style="position:absolute;left:6095;top:6095;width:288290;height:429895;visibility:visible;mso-wrap-style:square;v-text-anchor:top" coordsize="288290,429895" o:gfxdata="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" path="m,429767r288036,l288036,,,,,429767xe" filled="f" strokeweight=".33864mm">
@@ -9371,7 +9487,7 @@
                     </wp:inline>
                   </w:drawing>
                 </mc:Choice>
-                <mc:Fallback>
+                <mc:Fallback xmlns:w16sdtfl="http://schemas.microsoft.com/office/word/2024/wordml/sdtformatlock" xmlns:w16sdtdh="http://schemas.microsoft.com/office/word/2020/wordml/sdtdatahash" xmlns:w16du="http://schemas.microsoft.com/office/word/2023/wordml/word16du" xmlns:w16="http://schemas.microsoft.com/office/word/2018/wordml" xmlns:w16cex="http://schemas.microsoft.com/office/word/2018/wordml/cex" xmlns:oel="http://schemas.microsoft.com/office/2019/extlst">
                   <w:pict>
                     <v:group w14:anchorId="66ED5F46" id="Group 824378406" o:spid="_x0000_s1026" style="width:50.65pt;height:25.7pt;mso-position-horizontal-relative:char;mso-position-vertical-relative:line" coordsize="6432,3263" o:gfxdata="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">
                       <v:shape id="Graphic 12" o:spid="_x0000_s1027" style="position:absolute;left:60;top:60;width:6312;height:3144;visibility:visible;mso-wrap-style:square;v-text-anchor:top" coordsize="631190,314325" o:gfxdata="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" path="m,156971l24788,95851,53872,69186,92392,45958,139079,26795,192666,12328,251885,3187,315468,r63582,3187l438269,12328r53587,14467l538543,45958r38520,23228l606147,95851r24789,61120l624527,188621r-47464,56136l538543,267985r-46687,19163l438269,301615r-59219,9141l315468,313943r-63583,-3187l192666,301615,139079,287148,92392,267985,53872,244757,24788,218092,,156971xe" filled="f" strokeweight=".96pt">
@@ -10029,7 +10145,7 @@
                     </wp:anchor>
                   </w:drawing>
                 </mc:Choice>
-                <mc:Fallback>
+                <mc:Fallback xmlns:w16sdtfl="http://schemas.microsoft.com/office/word/2024/wordml/sdtformatlock" xmlns:w16sdtdh="http://schemas.microsoft.com/office/word/2020/wordml/sdtdatahash" xmlns:w16du="http://schemas.microsoft.com/office/word/2023/wordml/word16du" xmlns:w16="http://schemas.microsoft.com/office/word/2018/wordml" xmlns:w16cex="http://schemas.microsoft.com/office/word/2018/wordml/cex" xmlns:oel="http://schemas.microsoft.com/office/2019/extlst">
                   <w:pict>
                     <v:shapetype w14:anchorId="739064AF" id="_x0000_t32" coordsize="21600,21600" o:spt="32" o:oned="t" path="m,l21600,21600e" filled="f">
                       <v:path arrowok="t" fillok="f" o:connecttype="none"/>
@@ -13074,7 +13190,45 @@
         <w:ind w:left="1843"/>
       </w:pPr>
       <w:r>
-        <w:t>Jurnal ilmiah terkait sistem pembayaran QRIS dan sistem berbasis web</w:t>
+        <w:rPr>
+          <w:rStyle w:val="citation-207"/>
+        </w:rPr>
+        <w:t xml:space="preserve">Jurnal ilmiah terkait sistem </w:t>
+      </w:r>
+      <w:r>
+        <w:rPr>
+          <w:rStyle w:val="citation-207"/>
+          <w:bCs/>
+        </w:rPr>
+        <w:t xml:space="preserve">pemesanan berbasis </w:t>
+      </w:r>
+      <w:r>
+        <w:rPr>
+          <w:rStyle w:val="citation-207"/>
+          <w:bCs/>
+          <w:i/>
+          <w:iCs/>
+        </w:rPr>
+        <w:t>web</w:t>
+      </w:r>
+      <w:r>
+        <w:rPr>
+          <w:rStyle w:val="citation-207"/>
+        </w:rPr>
+        <w:t xml:space="preserve"> dan pembayaran </w:t>
+      </w:r>
+      <w:r>
+        <w:rPr>
+          <w:rStyle w:val="citation-207"/>
+        </w:rPr>
+        <w:t xml:space="preserve">QR </w:t>
+      </w:r>
+      <w:r>
+        <w:rPr>
+          <w:rStyle w:val="citation-207"/>
+          <w:i/>
+        </w:rPr>
+        <w:t>Code</w:t>
       </w:r>
       <w:r>
         <w:t>.</w:t>
@@ -13166,7 +13320,12 @@
         <w:t>Melihat secara langsung bagaimana proses pemesanan dan pembayaran manual</w:t>
       </w:r>
       <w:r>
-        <w:t xml:space="preserve">, hingga terjadinya antrian panjang yang terjadi </w:t>
+        <w:t xml:space="preserve">, hingga </w:t>
+      </w:r>
+      <w:bookmarkStart w:id="38" w:name="_GoBack"/>
+      <w:bookmarkEnd w:id="38"/>
+      <w:r>
+        <w:t xml:space="preserve">antrian panjang yang terjadi </w:t>
       </w:r>
       <w:r>
         <w:t xml:space="preserve"> di Tuan Coffee</w:t>
@@ -13294,7 +13453,7 @@
         <w:pStyle w:val="Caption"/>
         <w:jc w:val="center"/>
       </w:pPr>
-      <w:bookmarkStart w:id="38" w:name="_Toc201276528"/>
+      <w:bookmarkStart w:id="39" w:name="_Toc201276528"/>
       <w:r>
         <w:t xml:space="preserve">Table 3. </w:t>
       </w:r>
@@ -13316,7 +13475,7 @@
       <w:r>
         <w:t xml:space="preserve"> Tabel Wawancara</w:t>
       </w:r>
-      <w:bookmarkEnd w:id="38"/>
+      <w:bookmarkEnd w:id="39"/>
     </w:p>
     <w:tbl>
       <w:tblPr>
@@ -13407,7 +13566,6 @@
                 <w14:ligatures w14:val="none"/>
               </w:rPr>
             </w:pPr>
-            <w:proofErr w:type="spellStart"/>
             <w:r>
               <w:rPr>
                 <w:rFonts w:eastAsia="Times New Roman" w:cs="Times New Roman"/>
@@ -13422,7 +13580,6 @@
               </w:rPr>
               <w:t>Pertanyaan</w:t>
             </w:r>
-            <w:proofErr w:type="spellEnd"/>
           </w:p>
         </w:tc>
         <w:tc>
@@ -13552,7 +13709,6 @@
                 <w14:ligatures w14:val="none"/>
               </w:rPr>
             </w:pPr>
-            <w:proofErr w:type="spellStart"/>
             <w:r>
               <w:rPr>
                 <w:rFonts w:eastAsia="Times New Roman" w:cs="Times New Roman"/>
@@ -13563,98 +13719,7 @@
                 <w:lang w:eastAsia="en-ID" w:bidi="ar-SA"/>
                 <w14:ligatures w14:val="none"/>
               </w:rPr>
-              <w:t>Mengetahui</w:t>
-            </w:r>
-            <w:proofErr w:type="spellEnd"/>
-            <w:r>
-              <w:rPr>
-                <w:rFonts w:eastAsia="Times New Roman" w:cs="Times New Roman"/>
-                <w:noProof w:val="0"/>
-                <w:kern w:val="0"/>
-                <w:sz w:val="20"/>
-                <w:szCs w:val="20"/>
-                <w:lang w:eastAsia="en-ID" w:bidi="ar-SA"/>
-                <w14:ligatures w14:val="none"/>
-              </w:rPr>
-              <w:t xml:space="preserve"> </w:t>
-            </w:r>
-            <w:proofErr w:type="spellStart"/>
-            <w:r>
-              <w:rPr>
-                <w:rFonts w:eastAsia="Times New Roman" w:cs="Times New Roman"/>
-                <w:noProof w:val="0"/>
-                <w:kern w:val="0"/>
-                <w:sz w:val="20"/>
-                <w:szCs w:val="20"/>
-                <w:lang w:eastAsia="en-ID" w:bidi="ar-SA"/>
-                <w14:ligatures w14:val="none"/>
-              </w:rPr>
-              <w:t>alur</w:t>
-            </w:r>
-            <w:proofErr w:type="spellEnd"/>
-            <w:r>
-              <w:rPr>
-                <w:rFonts w:eastAsia="Times New Roman" w:cs="Times New Roman"/>
-                <w:noProof w:val="0"/>
-                <w:kern w:val="0"/>
-                <w:sz w:val="20"/>
-                <w:szCs w:val="20"/>
-                <w:lang w:eastAsia="en-ID" w:bidi="ar-SA"/>
-                <w14:ligatures w14:val="none"/>
-              </w:rPr>
-              <w:t xml:space="preserve"> </w:t>
-            </w:r>
-            <w:proofErr w:type="spellStart"/>
-            <w:r>
-              <w:rPr>
-                <w:rFonts w:eastAsia="Times New Roman" w:cs="Times New Roman"/>
-                <w:noProof w:val="0"/>
-                <w:kern w:val="0"/>
-                <w:sz w:val="20"/>
-                <w:szCs w:val="20"/>
-                <w:lang w:eastAsia="en-ID" w:bidi="ar-SA"/>
-                <w14:ligatures w14:val="none"/>
-              </w:rPr>
-              <w:t>kerja</w:t>
-            </w:r>
-            <w:proofErr w:type="spellEnd"/>
-            <w:r>
-              <w:rPr>
-                <w:rFonts w:eastAsia="Times New Roman" w:cs="Times New Roman"/>
-                <w:noProof w:val="0"/>
-                <w:kern w:val="0"/>
-                <w:sz w:val="20"/>
-                <w:szCs w:val="20"/>
-                <w:lang w:eastAsia="en-ID" w:bidi="ar-SA"/>
-                <w14:ligatures w14:val="none"/>
-              </w:rPr>
-              <w:t xml:space="preserve"> </w:t>
-            </w:r>
-            <w:proofErr w:type="spellStart"/>
-            <w:r>
-              <w:rPr>
-                <w:rFonts w:eastAsia="Times New Roman" w:cs="Times New Roman"/>
-                <w:noProof w:val="0"/>
-                <w:kern w:val="0"/>
-                <w:sz w:val="20"/>
-                <w:szCs w:val="20"/>
-                <w:lang w:eastAsia="en-ID" w:bidi="ar-SA"/>
-                <w14:ligatures w14:val="none"/>
-              </w:rPr>
-              <w:t>sistem</w:t>
-            </w:r>
-            <w:proofErr w:type="spellEnd"/>
-            <w:r>
-              <w:rPr>
-                <w:rFonts w:eastAsia="Times New Roman" w:cs="Times New Roman"/>
-                <w:noProof w:val="0"/>
-                <w:kern w:val="0"/>
-                <w:sz w:val="20"/>
-                <w:szCs w:val="20"/>
-                <w:lang w:eastAsia="en-ID" w:bidi="ar-SA"/>
-                <w14:ligatures w14:val="none"/>
-              </w:rPr>
-              <w:t xml:space="preserve"> manual</w:t>
+              <w:t>Mengetahui alur kerja sistem manual</w:t>
             </w:r>
           </w:p>
         </w:tc>
@@ -14060,7 +14125,6 @@
                 <w14:ligatures w14:val="none"/>
               </w:rPr>
             </w:pPr>
-            <w:proofErr w:type="spellStart"/>
             <w:r>
               <w:rPr>
                 <w:rFonts w:eastAsia="Times New Roman" w:cs="Times New Roman"/>
@@ -14071,113 +14135,8 @@
                 <w:lang w:eastAsia="en-ID" w:bidi="ar-SA"/>
                 <w14:ligatures w14:val="none"/>
               </w:rPr>
-              <w:t>Mengukur</w:t>
-            </w:r>
-            <w:proofErr w:type="spellEnd"/>
-            <w:r>
-              <w:rPr>
-                <w:rFonts w:eastAsia="Times New Roman" w:cs="Times New Roman"/>
-                <w:noProof w:val="0"/>
-                <w:kern w:val="0"/>
-                <w:sz w:val="20"/>
-                <w:szCs w:val="20"/>
-                <w:lang w:eastAsia="en-ID" w:bidi="ar-SA"/>
-                <w14:ligatures w14:val="none"/>
-              </w:rPr>
-              <w:t xml:space="preserve"> </w:t>
-            </w:r>
-            <w:proofErr w:type="spellStart"/>
-            <w:r>
-              <w:rPr>
-                <w:rFonts w:eastAsia="Times New Roman" w:cs="Times New Roman"/>
-                <w:noProof w:val="0"/>
-                <w:kern w:val="0"/>
-                <w:sz w:val="20"/>
-                <w:szCs w:val="20"/>
-                <w:lang w:eastAsia="en-ID" w:bidi="ar-SA"/>
-                <w14:ligatures w14:val="none"/>
-              </w:rPr>
-              <w:t>kesiapan</w:t>
-            </w:r>
-            <w:proofErr w:type="spellEnd"/>
-            <w:r>
-              <w:rPr>
-                <w:rFonts w:eastAsia="Times New Roman" w:cs="Times New Roman"/>
-                <w:noProof w:val="0"/>
-                <w:kern w:val="0"/>
-                <w:sz w:val="20"/>
-                <w:szCs w:val="20"/>
-                <w:lang w:eastAsia="en-ID" w:bidi="ar-SA"/>
-                <w14:ligatures w14:val="none"/>
-              </w:rPr>
-              <w:t xml:space="preserve"> </w:t>
-            </w:r>
-            <w:proofErr w:type="spellStart"/>
-            <w:r>
-              <w:rPr>
-                <w:rFonts w:eastAsia="Times New Roman" w:cs="Times New Roman"/>
-                <w:noProof w:val="0"/>
-                <w:kern w:val="0"/>
-                <w:sz w:val="20"/>
-                <w:szCs w:val="20"/>
-                <w:lang w:eastAsia="en-ID" w:bidi="ar-SA"/>
-                <w14:ligatures w14:val="none"/>
-              </w:rPr>
-              <w:t>adopsi</w:t>
-            </w:r>
-            <w:proofErr w:type="spellEnd"/>
-            <w:r>
-              <w:rPr>
-                <w:rFonts w:eastAsia="Times New Roman" w:cs="Times New Roman"/>
-                <w:noProof w:val="0"/>
-                <w:kern w:val="0"/>
-                <w:sz w:val="20"/>
-                <w:szCs w:val="20"/>
-                <w:lang w:eastAsia="en-ID" w:bidi="ar-SA"/>
-                <w14:ligatures w14:val="none"/>
-              </w:rPr>
-              <w:t xml:space="preserve"> </w:t>
-            </w:r>
-            <w:proofErr w:type="spellStart"/>
-            <w:r>
-              <w:rPr>
-                <w:rFonts w:eastAsia="Times New Roman" w:cs="Times New Roman"/>
-                <w:noProof w:val="0"/>
-                <w:kern w:val="0"/>
-                <w:sz w:val="20"/>
-                <w:szCs w:val="20"/>
-                <w:lang w:eastAsia="en-ID" w:bidi="ar-SA"/>
-                <w14:ligatures w14:val="none"/>
-              </w:rPr>
-              <w:t>sistem</w:t>
-            </w:r>
-            <w:proofErr w:type="spellEnd"/>
-            <w:r>
-              <w:rPr>
-                <w:rFonts w:eastAsia="Times New Roman" w:cs="Times New Roman"/>
-                <w:noProof w:val="0"/>
-                <w:kern w:val="0"/>
-                <w:sz w:val="20"/>
-                <w:szCs w:val="20"/>
-                <w:lang w:eastAsia="en-ID" w:bidi="ar-SA"/>
-                <w14:ligatures w14:val="none"/>
-              </w:rPr>
-              <w:t xml:space="preserve"> </w:t>
-            </w:r>
-            <w:proofErr w:type="spellStart"/>
-            <w:r>
-              <w:rPr>
-                <w:rFonts w:eastAsia="Times New Roman" w:cs="Times New Roman"/>
-                <w:noProof w:val="0"/>
-                <w:kern w:val="0"/>
-                <w:sz w:val="20"/>
-                <w:szCs w:val="20"/>
-                <w:lang w:eastAsia="en-ID" w:bidi="ar-SA"/>
-                <w14:ligatures w14:val="none"/>
-              </w:rPr>
-              <w:t>baru</w:t>
-            </w:r>
-            <w:proofErr w:type="spellEnd"/>
+              <w:t>Mengukur kesiapan adopsi sistem baru</w:t>
+            </w:r>
           </w:p>
         </w:tc>
       </w:tr>
@@ -14247,215 +14206,7 @@
                 <w:lang w:eastAsia="en-ID" w:bidi="ar-SA"/>
                 <w14:ligatures w14:val="none"/>
               </w:rPr>
-              <w:t xml:space="preserve">Fitur </w:t>
-            </w:r>
-            <w:proofErr w:type="spellStart"/>
-            <w:r>
-              <w:rPr>
-                <w:rFonts w:eastAsia="Times New Roman" w:cs="Times New Roman"/>
-                <w:noProof w:val="0"/>
-                <w:kern w:val="0"/>
-                <w:sz w:val="20"/>
-                <w:szCs w:val="20"/>
-                <w:lang w:eastAsia="en-ID" w:bidi="ar-SA"/>
-                <w14:ligatures w14:val="none"/>
-              </w:rPr>
-              <w:t>apa</w:t>
-            </w:r>
-            <w:proofErr w:type="spellEnd"/>
-            <w:r>
-              <w:rPr>
-                <w:rFonts w:eastAsia="Times New Roman" w:cs="Times New Roman"/>
-                <w:noProof w:val="0"/>
-                <w:kern w:val="0"/>
-                <w:sz w:val="20"/>
-                <w:szCs w:val="20"/>
-                <w:lang w:eastAsia="en-ID" w:bidi="ar-SA"/>
-                <w14:ligatures w14:val="none"/>
-              </w:rPr>
-              <w:t xml:space="preserve"> </w:t>
-            </w:r>
-            <w:proofErr w:type="spellStart"/>
-            <w:r>
-              <w:rPr>
-                <w:rFonts w:eastAsia="Times New Roman" w:cs="Times New Roman"/>
-                <w:noProof w:val="0"/>
-                <w:kern w:val="0"/>
-                <w:sz w:val="20"/>
-                <w:szCs w:val="20"/>
-                <w:lang w:eastAsia="en-ID" w:bidi="ar-SA"/>
-                <w14:ligatures w14:val="none"/>
-              </w:rPr>
-              <w:t>saja</w:t>
-            </w:r>
-            <w:proofErr w:type="spellEnd"/>
-            <w:r>
-              <w:rPr>
-                <w:rFonts w:eastAsia="Times New Roman" w:cs="Times New Roman"/>
-                <w:noProof w:val="0"/>
-                <w:kern w:val="0"/>
-                <w:sz w:val="20"/>
-                <w:szCs w:val="20"/>
-                <w:lang w:eastAsia="en-ID" w:bidi="ar-SA"/>
-                <w14:ligatures w14:val="none"/>
-              </w:rPr>
-              <w:t xml:space="preserve"> yang </w:t>
-            </w:r>
-            <w:proofErr w:type="spellStart"/>
-            <w:r>
-              <w:rPr>
-                <w:rFonts w:eastAsia="Times New Roman" w:cs="Times New Roman"/>
-                <w:noProof w:val="0"/>
-                <w:kern w:val="0"/>
-                <w:sz w:val="20"/>
-                <w:szCs w:val="20"/>
-                <w:lang w:eastAsia="en-ID" w:bidi="ar-SA"/>
-                <w14:ligatures w14:val="none"/>
-              </w:rPr>
-              <w:t>diharapkan</w:t>
-            </w:r>
-            <w:proofErr w:type="spellEnd"/>
-            <w:r>
-              <w:rPr>
-                <w:rFonts w:eastAsia="Times New Roman" w:cs="Times New Roman"/>
-                <w:noProof w:val="0"/>
-                <w:kern w:val="0"/>
-                <w:sz w:val="20"/>
-                <w:szCs w:val="20"/>
-                <w:lang w:eastAsia="en-ID" w:bidi="ar-SA"/>
-                <w14:ligatures w14:val="none"/>
-              </w:rPr>
-              <w:t xml:space="preserve"> </w:t>
-            </w:r>
-            <w:proofErr w:type="spellStart"/>
-            <w:r>
-              <w:rPr>
-                <w:rFonts w:eastAsia="Times New Roman" w:cs="Times New Roman"/>
-                <w:noProof w:val="0"/>
-                <w:kern w:val="0"/>
-                <w:sz w:val="20"/>
-                <w:szCs w:val="20"/>
-                <w:lang w:eastAsia="en-ID" w:bidi="ar-SA"/>
-                <w14:ligatures w14:val="none"/>
-              </w:rPr>
-              <w:t>tersedia</w:t>
-            </w:r>
-            <w:proofErr w:type="spellEnd"/>
-            <w:r>
-              <w:rPr>
-                <w:rFonts w:eastAsia="Times New Roman" w:cs="Times New Roman"/>
-                <w:noProof w:val="0"/>
-                <w:kern w:val="0"/>
-                <w:sz w:val="20"/>
-                <w:szCs w:val="20"/>
-                <w:lang w:eastAsia="en-ID" w:bidi="ar-SA"/>
-                <w14:ligatures w14:val="none"/>
-              </w:rPr>
-              <w:t xml:space="preserve"> </w:t>
-            </w:r>
-            <w:proofErr w:type="spellStart"/>
-            <w:r>
-              <w:rPr>
-                <w:rFonts w:eastAsia="Times New Roman" w:cs="Times New Roman"/>
-                <w:noProof w:val="0"/>
-                <w:kern w:val="0"/>
-                <w:sz w:val="20"/>
-                <w:szCs w:val="20"/>
-                <w:lang w:eastAsia="en-ID" w:bidi="ar-SA"/>
-                <w14:ligatures w14:val="none"/>
-              </w:rPr>
-              <w:t>dalam</w:t>
-            </w:r>
-            <w:proofErr w:type="spellEnd"/>
-            <w:r>
-              <w:rPr>
-                <w:rFonts w:eastAsia="Times New Roman" w:cs="Times New Roman"/>
-                <w:noProof w:val="0"/>
-                <w:kern w:val="0"/>
-                <w:sz w:val="20"/>
-                <w:szCs w:val="20"/>
-                <w:lang w:eastAsia="en-ID" w:bidi="ar-SA"/>
-                <w14:ligatures w14:val="none"/>
-              </w:rPr>
-              <w:t xml:space="preserve"> </w:t>
-            </w:r>
-            <w:proofErr w:type="spellStart"/>
-            <w:r>
-              <w:rPr>
-                <w:rFonts w:eastAsia="Times New Roman" w:cs="Times New Roman"/>
-                <w:noProof w:val="0"/>
-                <w:kern w:val="0"/>
-                <w:sz w:val="20"/>
-                <w:szCs w:val="20"/>
-                <w:lang w:eastAsia="en-ID" w:bidi="ar-SA"/>
-                <w14:ligatures w14:val="none"/>
-              </w:rPr>
-              <w:t>sistem</w:t>
-            </w:r>
-            <w:proofErr w:type="spellEnd"/>
-            <w:r>
-              <w:rPr>
-                <w:rFonts w:eastAsia="Times New Roman" w:cs="Times New Roman"/>
-                <w:noProof w:val="0"/>
-                <w:kern w:val="0"/>
-                <w:sz w:val="20"/>
-                <w:szCs w:val="20"/>
-                <w:lang w:eastAsia="en-ID" w:bidi="ar-SA"/>
-                <w14:ligatures w14:val="none"/>
-              </w:rPr>
-              <w:t xml:space="preserve"> </w:t>
-            </w:r>
-            <w:proofErr w:type="spellStart"/>
-            <w:r>
-              <w:rPr>
-                <w:rFonts w:eastAsia="Times New Roman" w:cs="Times New Roman"/>
-                <w:noProof w:val="0"/>
-                <w:kern w:val="0"/>
-                <w:sz w:val="20"/>
-                <w:szCs w:val="20"/>
-                <w:lang w:eastAsia="en-ID" w:bidi="ar-SA"/>
-                <w14:ligatures w14:val="none"/>
-              </w:rPr>
-              <w:t>pemesanan</w:t>
-            </w:r>
-            <w:proofErr w:type="spellEnd"/>
-            <w:r>
-              <w:rPr>
-                <w:rFonts w:eastAsia="Times New Roman" w:cs="Times New Roman"/>
-                <w:noProof w:val="0"/>
-                <w:kern w:val="0"/>
-                <w:sz w:val="20"/>
-                <w:szCs w:val="20"/>
-                <w:lang w:eastAsia="en-ID" w:bidi="ar-SA"/>
-                <w14:ligatures w14:val="none"/>
-              </w:rPr>
-              <w:t xml:space="preserve"> &amp; </w:t>
-            </w:r>
-            <w:proofErr w:type="spellStart"/>
-            <w:r>
-              <w:rPr>
-                <w:rFonts w:eastAsia="Times New Roman" w:cs="Times New Roman"/>
-                <w:noProof w:val="0"/>
-                <w:kern w:val="0"/>
-                <w:sz w:val="20"/>
-                <w:szCs w:val="20"/>
-                <w:lang w:eastAsia="en-ID" w:bidi="ar-SA"/>
-                <w14:ligatures w14:val="none"/>
-              </w:rPr>
-              <w:t>pembayaran</w:t>
-            </w:r>
-            <w:proofErr w:type="spellEnd"/>
-            <w:r>
-              <w:rPr>
-                <w:rFonts w:eastAsia="Times New Roman" w:cs="Times New Roman"/>
-                <w:noProof w:val="0"/>
-                <w:kern w:val="0"/>
-                <w:sz w:val="20"/>
-                <w:szCs w:val="20"/>
-                <w:lang w:eastAsia="en-ID" w:bidi="ar-SA"/>
-                <w14:ligatures w14:val="none"/>
-              </w:rPr>
-              <w:t>?</w:t>
+              <w:t>Fitur apa saja yang diharapkan tersedia dalam sistem pemesanan &amp; pembayaran?</w:t>
             </w:r>
           </w:p>
         </w:tc>
@@ -14478,7 +14229,6 @@
                 <w14:ligatures w14:val="none"/>
               </w:rPr>
             </w:pPr>
-            <w:proofErr w:type="spellStart"/>
             <w:r>
               <w:rPr>
                 <w:rFonts w:eastAsia="Times New Roman" w:cs="Times New Roman"/>
@@ -14489,165 +14239,8 @@
                 <w:lang w:eastAsia="en-ID" w:bidi="ar-SA"/>
                 <w14:ligatures w14:val="none"/>
               </w:rPr>
-              <w:t>Memahami</w:t>
-            </w:r>
-            <w:proofErr w:type="spellEnd"/>
-            <w:r>
-              <w:rPr>
-                <w:rFonts w:eastAsia="Times New Roman" w:cs="Times New Roman"/>
-                <w:noProof w:val="0"/>
-                <w:kern w:val="0"/>
-                <w:sz w:val="20"/>
-                <w:szCs w:val="20"/>
-                <w:lang w:eastAsia="en-ID" w:bidi="ar-SA"/>
-                <w14:ligatures w14:val="none"/>
-              </w:rPr>
-              <w:t xml:space="preserve"> </w:t>
-            </w:r>
-            <w:proofErr w:type="spellStart"/>
-            <w:r>
-              <w:rPr>
-                <w:rFonts w:eastAsia="Times New Roman" w:cs="Times New Roman"/>
-                <w:noProof w:val="0"/>
-                <w:kern w:val="0"/>
-                <w:sz w:val="20"/>
-                <w:szCs w:val="20"/>
-                <w:lang w:eastAsia="en-ID" w:bidi="ar-SA"/>
-                <w14:ligatures w14:val="none"/>
-              </w:rPr>
-              <w:t>harapan</w:t>
-            </w:r>
-            <w:proofErr w:type="spellEnd"/>
-            <w:r>
-              <w:rPr>
-                <w:rFonts w:eastAsia="Times New Roman" w:cs="Times New Roman"/>
-                <w:noProof w:val="0"/>
-                <w:kern w:val="0"/>
-                <w:sz w:val="20"/>
-                <w:szCs w:val="20"/>
-                <w:lang w:eastAsia="en-ID" w:bidi="ar-SA"/>
-                <w14:ligatures w14:val="none"/>
-              </w:rPr>
-              <w:t xml:space="preserve"> </w:t>
-            </w:r>
-            <w:proofErr w:type="spellStart"/>
-            <w:r>
-              <w:rPr>
-                <w:rFonts w:eastAsia="Times New Roman" w:cs="Times New Roman"/>
-                <w:noProof w:val="0"/>
-                <w:kern w:val="0"/>
-                <w:sz w:val="20"/>
-                <w:szCs w:val="20"/>
-                <w:lang w:eastAsia="en-ID" w:bidi="ar-SA"/>
-                <w14:ligatures w14:val="none"/>
-              </w:rPr>
-              <w:t>pengguna</w:t>
-            </w:r>
-            <w:proofErr w:type="spellEnd"/>
-            <w:r>
-              <w:rPr>
-                <w:rFonts w:eastAsia="Times New Roman" w:cs="Times New Roman"/>
-                <w:noProof w:val="0"/>
-                <w:kern w:val="0"/>
-                <w:sz w:val="20"/>
-                <w:szCs w:val="20"/>
-                <w:lang w:eastAsia="en-ID" w:bidi="ar-SA"/>
-                <w14:ligatures w14:val="none"/>
-              </w:rPr>
-              <w:t xml:space="preserve"> </w:t>
-            </w:r>
-            <w:proofErr w:type="spellStart"/>
-            <w:r>
-              <w:rPr>
-                <w:rFonts w:eastAsia="Times New Roman" w:cs="Times New Roman"/>
-                <w:noProof w:val="0"/>
-                <w:kern w:val="0"/>
-                <w:sz w:val="20"/>
-                <w:szCs w:val="20"/>
-                <w:lang w:eastAsia="en-ID" w:bidi="ar-SA"/>
-                <w14:ligatures w14:val="none"/>
-              </w:rPr>
-              <w:t>terhadap</w:t>
-            </w:r>
-            <w:proofErr w:type="spellEnd"/>
-            <w:r>
-              <w:rPr>
-                <w:rFonts w:eastAsia="Times New Roman" w:cs="Times New Roman"/>
-                <w:noProof w:val="0"/>
-                <w:kern w:val="0"/>
-                <w:sz w:val="20"/>
-                <w:szCs w:val="20"/>
-                <w:lang w:eastAsia="en-ID" w:bidi="ar-SA"/>
-                <w14:ligatures w14:val="none"/>
-              </w:rPr>
-              <w:t xml:space="preserve"> </w:t>
-            </w:r>
-            <w:proofErr w:type="spellStart"/>
-            <w:r>
-              <w:rPr>
-                <w:rFonts w:eastAsia="Times New Roman" w:cs="Times New Roman"/>
-                <w:noProof w:val="0"/>
-                <w:kern w:val="0"/>
-                <w:sz w:val="20"/>
-                <w:szCs w:val="20"/>
-                <w:lang w:eastAsia="en-ID" w:bidi="ar-SA"/>
-                <w14:ligatures w14:val="none"/>
-              </w:rPr>
-              <w:t>fitur</w:t>
-            </w:r>
-            <w:proofErr w:type="spellEnd"/>
-            <w:r>
-              <w:rPr>
-                <w:rFonts w:eastAsia="Times New Roman" w:cs="Times New Roman"/>
-                <w:noProof w:val="0"/>
-                <w:kern w:val="0"/>
-                <w:sz w:val="20"/>
-                <w:szCs w:val="20"/>
-                <w:lang w:eastAsia="en-ID" w:bidi="ar-SA"/>
-                <w14:ligatures w14:val="none"/>
-              </w:rPr>
-              <w:t xml:space="preserve"> </w:t>
-            </w:r>
-            <w:proofErr w:type="spellStart"/>
-            <w:r>
-              <w:rPr>
-                <w:rFonts w:eastAsia="Times New Roman" w:cs="Times New Roman"/>
-                <w:noProof w:val="0"/>
-                <w:kern w:val="0"/>
-                <w:sz w:val="20"/>
-                <w:szCs w:val="20"/>
-                <w:lang w:eastAsia="en-ID" w:bidi="ar-SA"/>
-                <w14:ligatures w14:val="none"/>
-              </w:rPr>
-              <w:t>sistem</w:t>
-            </w:r>
-            <w:proofErr w:type="spellEnd"/>
-            <w:r>
-              <w:rPr>
-                <w:rFonts w:eastAsia="Times New Roman" w:cs="Times New Roman"/>
-                <w:noProof w:val="0"/>
-                <w:kern w:val="0"/>
-                <w:sz w:val="20"/>
-                <w:szCs w:val="20"/>
-                <w:lang w:eastAsia="en-ID" w:bidi="ar-SA"/>
-                <w14:ligatures w14:val="none"/>
-              </w:rPr>
-              <w:t xml:space="preserve"> </w:t>
-            </w:r>
-            <w:proofErr w:type="spellStart"/>
-            <w:r>
-              <w:rPr>
-                <w:rFonts w:eastAsia="Times New Roman" w:cs="Times New Roman"/>
-                <w:noProof w:val="0"/>
-                <w:kern w:val="0"/>
-                <w:sz w:val="20"/>
-                <w:szCs w:val="20"/>
-                <w:lang w:eastAsia="en-ID" w:bidi="ar-SA"/>
-                <w14:ligatures w14:val="none"/>
-              </w:rPr>
-              <w:t>baru</w:t>
-            </w:r>
-            <w:proofErr w:type="spellEnd"/>
+              <w:t>Memahami harapan pengguna terhadap fitur sistem baru</w:t>
+            </w:r>
           </w:p>
         </w:tc>
       </w:tr>
@@ -14679,12 +14272,12 @@
       <w:pPr>
         <w:pStyle w:val="Heading2"/>
       </w:pPr>
-      <w:bookmarkStart w:id="39" w:name="_Toc201269386"/>
+      <w:bookmarkStart w:id="40" w:name="_Toc201269386"/>
       <w:r>
         <w:lastRenderedPageBreak/>
         <w:t>Teknik Analisis Data</w:t>
       </w:r>
-      <w:bookmarkEnd w:id="39"/>
+      <w:bookmarkEnd w:id="40"/>
     </w:p>
     <w:p>
       <w:pPr>
@@ -14770,11 +14363,11 @@
       <w:pPr>
         <w:pStyle w:val="Heading2"/>
       </w:pPr>
-      <w:bookmarkStart w:id="40" w:name="_Toc201269387"/>
+      <w:bookmarkStart w:id="41" w:name="_Toc201269387"/>
       <w:r>
         <w:t>Analisis Sistem</w:t>
       </w:r>
-      <w:bookmarkEnd w:id="40"/>
+      <w:bookmarkEnd w:id="41"/>
     </w:p>
     <w:p>
       <w:pPr>
@@ -14792,11 +14385,11 @@
       <w:pPr>
         <w:pStyle w:val="Heading3"/>
       </w:pPr>
-      <w:bookmarkStart w:id="41" w:name="_Toc201269388"/>
+      <w:bookmarkStart w:id="42" w:name="_Toc201269388"/>
       <w:r>
         <w:t>Kebutuhan Fungsional</w:t>
       </w:r>
-      <w:bookmarkEnd w:id="41"/>
+      <w:bookmarkEnd w:id="42"/>
     </w:p>
     <w:p>
       <w:pPr>
@@ -14821,10 +14414,7 @@
         <w:ind w:left="1701"/>
       </w:pPr>
       <w:r>
-        <w:t>Manajemen Meja: Sistem mampu mengelola daftar meja yang tersedia, termasuk nomor meja unik dan status ketersediaannya</w:t>
-      </w:r>
-      <w:r>
-        <w:t>.</w:t>
+        <w:t>Manajemen Meja: Sistem mampu mengelola daftar meja yang tersedia, termasuk nomor meja unik dan status ketersediaannya.</w:t>
       </w:r>
     </w:p>
     <w:p>
@@ -14839,10 +14429,7 @@
       </w:pPr>
       <w:r>
         <w:lastRenderedPageBreak/>
-        <w:t>Akses Menu dan Pemesanan via QR Code Meja: Pelanggan dapat memindai QR Code yang tersedia di setiap meja untuk secara langsung mengakses halaman menu digital. Setelah pemindaian, sistem secara otomatis harus dapat mendeteksi dan mengaitkan pesanan dengan nomor meja yang relevan</w:t>
-      </w:r>
-      <w:r>
-        <w:t>.</w:t>
+        <w:t>Akses Menu dan Pemesanan via QR Code Meja: Pelanggan dapat memindai QR Code yang tersedia di setiap meja untuk secara langsung mengakses halaman menu digital. Setelah pemindaian, sistem secara otomatis harus dapat mendeteksi dan mengaitkan pesanan dengan nomor meja yang relevan.</w:t>
       </w:r>
     </w:p>
     <w:p>
@@ -14856,10 +14443,7 @@
         <w:ind w:left="1701"/>
       </w:pPr>
       <w:r>
-        <w:t>Pemesanan Menu: Pelanggan dapat memilih menu, menentukan jumlah, melihat total pesanan, dan menambahkan/menghapus item dari keranjang</w:t>
-      </w:r>
-      <w:r>
-        <w:t>.</w:t>
+        <w:t>Pemesanan Menu: Pelanggan dapat memilih menu, menentukan jumlah, melihat total pesanan, dan menambahkan/menghapus item dari keranjang.</w:t>
       </w:r>
     </w:p>
     <w:p>
@@ -14883,10 +14467,7 @@
         <w:t>e-wallet</w:t>
       </w:r>
       <w:r>
-        <w:t xml:space="preserve"> dan bank digital</w:t>
-      </w:r>
-      <w:r>
-        <w:t>.</w:t>
+        <w:t xml:space="preserve"> dan bank digital.</w:t>
       </w:r>
     </w:p>
     <w:p>
@@ -14927,14 +14508,7 @@
           <w:i/>
           <w:iCs/>
         </w:rPr>
-        <w:t>real-time</w:t>
-      </w:r>
-      <w:r>
-        <w:rPr>
-          <w:i/>
-          <w:iCs/>
-        </w:rPr>
-        <w:t>.</w:t>
+        <w:t>real-time.</w:t>
       </w:r>
     </w:p>
     <w:p>
@@ -14954,13 +14528,7 @@
         <w:rPr>
           <w:lang w:val="fi-FI"/>
         </w:rPr>
-        <w:t>Manajemen Pesanan (untuk Pengelola): Pengelola dapat melihat, mengelola (memproses, menyelesaikan, membatalkan), dan melacak setiap pesanan berdasarkan nomor meja atau status</w:t>
-      </w:r>
-      <w:r>
-        <w:rPr>
-          <w:lang w:val="fi-FI"/>
-        </w:rPr>
-        <w:t>.</w:t>
+        <w:t>Manajemen Pesanan (untuk Pengelola): Pengelola dapat melihat, mengelola (memproses, menyelesaikan, membatalkan), dan melacak setiap pesanan berdasarkan nomor meja atau status.</w:t>
       </w:r>
     </w:p>
     <w:p>
@@ -14980,13 +14548,7 @@
         <w:rPr>
           <w:lang w:val="fi-FI"/>
         </w:rPr>
-        <w:t>Manajemen Menu (untuk Pengelola): Pengelola dapat menambah, mengubah, atau menghapus daftar menu, harga, deskripsi, dan foto menu</w:t>
-      </w:r>
-      <w:r>
-        <w:rPr>
-          <w:lang w:val="fi-FI"/>
-        </w:rPr>
-        <w:t>.</w:t>
+        <w:t>Manajemen Menu (untuk Pengelola): Pengelola dapat menambah, mengubah, atau menghapus daftar menu, harga, deskripsi, dan foto menu.</w:t>
       </w:r>
     </w:p>
     <w:p>
@@ -15007,13 +14569,7 @@
           <w:lang w:val="fi-FI"/>
         </w:rPr>
         <w:lastRenderedPageBreak/>
-        <w:t>Pelaporan Transaksi: Sistem menghasilkan laporan transaksi harian, mingguan, bulanan, dan tahunan yang akurat dan mudah diakses oleh pengelola</w:t>
-      </w:r>
-      <w:r>
-        <w:rPr>
-          <w:lang w:val="fi-FI"/>
-        </w:rPr>
-        <w:t>.</w:t>
+        <w:t>Pelaporan Transaksi: Sistem menghasilkan laporan transaksi harian, mingguan, bulanan, dan tahunan yang akurat dan mudah diakses oleh pengelola.</w:t>
       </w:r>
     </w:p>
     <w:p>
@@ -15059,24 +14615,18 @@
         <w:rPr>
           <w:lang w:val="fi-FI"/>
         </w:rPr>
-        <w:t>)</w:t>
-      </w:r>
-      <w:r>
-        <w:rPr>
-          <w:lang w:val="fi-FI"/>
-        </w:rPr>
-        <w:t>.</w:t>
+        <w:t>).</w:t>
       </w:r>
     </w:p>
     <w:p>
       <w:pPr>
         <w:pStyle w:val="Heading3"/>
       </w:pPr>
-      <w:bookmarkStart w:id="42" w:name="_Toc201269389"/>
+      <w:bookmarkStart w:id="43" w:name="_Toc201269389"/>
       <w:r>
         <w:t>Kebutuhan Non-Fungsional</w:t>
       </w:r>
-      <w:bookmarkEnd w:id="42"/>
+      <w:bookmarkEnd w:id="43"/>
     </w:p>
     <w:p>
       <w:pPr>
@@ -15108,10 +14658,7 @@
         <w:t>Usability</w:t>
       </w:r>
       <w:r>
-        <w:t xml:space="preserve"> (Kemudahan Penggunaan): Antarmuka pengguna dirancang agar mudah digunakan oleh pelanggan dari berbagai latar belakang teknis, serta oleh pengelola dalam mengoperasikan sistem</w:t>
-      </w:r>
-      <w:r>
-        <w:t>.</w:t>
+        <w:t xml:space="preserve"> (Kemudahan Penggunaan): Antarmuka pengguna dirancang agar mudah digunakan oleh pelanggan dari berbagai latar belakang teknis, serta oleh pengelola dalam mengoperasikan sistem.</w:t>
       </w:r>
     </w:p>
     <w:p>
@@ -15135,10 +14682,7 @@
         <w:t>smartphone</w:t>
       </w:r>
       <w:r>
-        <w:t>)</w:t>
-      </w:r>
-      <w:r>
-        <w:t>.</w:t>
+        <w:t>).</w:t>
       </w:r>
     </w:p>
     <w:p>
@@ -15152,10 +14696,7 @@
         <w:ind w:left="1701"/>
       </w:pPr>
       <w:r>
-        <w:t>Performa: Sistem mampu memproses pesanan dan transaksi dengan cepat, bahkan pada jam sibuk</w:t>
-      </w:r>
-      <w:r>
-        <w:t>.</w:t>
+        <w:t>Performa: Sistem mampu memproses pesanan dan transaksi dengan cepat, bahkan pada jam sibuk.</w:t>
       </w:r>
     </w:p>
     <w:p>
@@ -15182,11 +14723,11 @@
       <w:pPr>
         <w:pStyle w:val="Heading3"/>
       </w:pPr>
-      <w:bookmarkStart w:id="43" w:name="_Toc201269390"/>
+      <w:bookmarkStart w:id="44" w:name="_Toc201269390"/>
       <w:r>
         <w:t>Analisis Pengguna</w:t>
       </w:r>
-      <w:bookmarkEnd w:id="43"/>
+      <w:bookmarkEnd w:id="44"/>
     </w:p>
     <w:p>
       <w:pPr>
@@ -15200,25 +14741,7 @@
         <w:rPr>
           <w:lang w:val="fi-FI"/>
         </w:rPr>
-        <w:t>Selain</w:t>
-      </w:r>
-      <w:r>
-        <w:rPr>
-          <w:lang w:val="fi-FI"/>
-        </w:rPr>
-        <w:t xml:space="preserve"> itu</w:t>
-      </w:r>
-      <w:r>
-        <w:rPr>
-          <w:lang w:val="fi-FI"/>
-        </w:rPr>
-        <w:t xml:space="preserve">, sistem ini juga harus memenuhi kebutuhan </w:t>
-      </w:r>
-      <w:r>
-        <w:rPr>
-          <w:lang w:val="fi-FI"/>
-        </w:rPr>
-        <w:t>anal</w:t>
+        <w:t>Selain itu, sistem ini juga harus memenuhi kebutuhan anal</w:t>
       </w:r>
       <w:r>
         <w:rPr>
@@ -15297,15 +14820,7 @@
           <w:iCs/>
           <w:lang w:val="fi-FI"/>
         </w:rPr>
-        <w:t>real-time</w:t>
-      </w:r>
-      <w:r>
-        <w:rPr>
-          <w:i/>
-          <w:iCs/>
-          <w:lang w:val="fi-FI"/>
-        </w:rPr>
-        <w:t>.</w:t>
+        <w:t>real-time.</w:t>
       </w:r>
     </w:p>
     <w:p>
@@ -15325,34 +14840,28 @@
         <w:rPr>
           <w:lang w:val="fi-FI"/>
         </w:rPr>
-        <w:t>Karyawan (Kasir/Barista): Membutuhkan sistem yang dapat mengurangi beban kerja manual, mempercepat proses pesanan, dan membantu dalam identifikasi pesanan yang tepat untuk disiapkan</w:t>
-      </w:r>
-      <w:r>
-        <w:rPr>
-          <w:lang w:val="fi-FI"/>
-        </w:rPr>
-        <w:t>.</w:t>
+        <w:t>Karyawan (Kasir/Barista): Membutuhkan sistem yang dapat mengurangi beban kerja manual, mempercepat proses pesanan, dan membantu dalam identifikasi pesanan yang tepat untuk disiapkan.</w:t>
       </w:r>
     </w:p>
     <w:p>
       <w:pPr>
         <w:pStyle w:val="Heading2"/>
       </w:pPr>
-      <w:bookmarkStart w:id="44" w:name="_Toc201269391"/>
+      <w:bookmarkStart w:id="45" w:name="_Toc201269391"/>
       <w:r>
         <w:t>Validasi dan Pengujian Sistem</w:t>
       </w:r>
-      <w:bookmarkEnd w:id="44"/>
+      <w:bookmarkEnd w:id="45"/>
     </w:p>
     <w:p>
       <w:pPr>
         <w:pStyle w:val="Heading3"/>
       </w:pPr>
-      <w:bookmarkStart w:id="45" w:name="_Toc201269392"/>
+      <w:bookmarkStart w:id="46" w:name="_Toc201269392"/>
       <w:r>
         <w:t>Pengujian sistem</w:t>
       </w:r>
-      <w:bookmarkEnd w:id="45"/>
+      <w:bookmarkEnd w:id="46"/>
     </w:p>
     <w:p>
       <w:pPr>
@@ -15425,11 +14934,11 @@
       <w:pPr>
         <w:pStyle w:val="Heading3"/>
       </w:pPr>
-      <w:bookmarkStart w:id="46" w:name="_Toc201269393"/>
+      <w:bookmarkStart w:id="47" w:name="_Toc201269393"/>
       <w:r>
         <w:t>Validasi Sistem</w:t>
       </w:r>
-      <w:bookmarkEnd w:id="46"/>
+      <w:bookmarkEnd w:id="47"/>
     </w:p>
     <w:p>
       <w:pPr>
@@ -15540,7 +15049,7 @@
         <w:pStyle w:val="Caption"/>
         <w:jc w:val="center"/>
       </w:pPr>
-      <w:bookmarkStart w:id="47" w:name="_Toc198766552"/>
+      <w:bookmarkStart w:id="48" w:name="_Toc198766552"/>
       <w:r>
         <w:t xml:space="preserve">Gambar 3. </w:t>
       </w:r>
@@ -15562,7 +15071,7 @@
       <w:r>
         <w:t xml:space="preserve"> Use Case Diagram</w:t>
       </w:r>
-      <w:bookmarkEnd w:id="47"/>
+      <w:bookmarkEnd w:id="48"/>
     </w:p>
     <w:p>
       <w:pPr>
@@ -15681,9 +15190,16 @@
           <w:lang w:bidi="ar-SA"/>
           <w14:ligatures w14:val="none"/>
         </w:rPr>
-        <w:t xml:space="preserve">U0 : </w:t>
-      </w:r>
-      <w:r>
+        <w:t>U0 : Memindai QR Meja: Pelanggan memindai QR Code unik yang terpasang di setiap meja untuk mengakses sistem pemesanan dan secara otomatis mendeteksi nomor meja asal pesanan.</w:t>
+      </w:r>
+    </w:p>
+    <w:p>
+      <w:pPr>
+        <w:widowControl w:val="0"/>
+        <w:autoSpaceDE w:val="0"/>
+        <w:autoSpaceDN w:val="0"/>
+        <w:spacing w:line="480" w:lineRule="auto"/>
+        <w:ind w:left="1058"/>
         <w:rPr>
           <w:rFonts w:eastAsia="Times New Roman" w:cs="Times New Roman"/>
           <w:noProof w:val="0"/>
@@ -15692,8 +15208,7 @@
           <w:lang w:bidi="ar-SA"/>
           <w14:ligatures w14:val="none"/>
         </w:rPr>
-        <w:t>Memindai QR Meja: Pelanggan memindai QR Code unik yang terpasang di setiap meja untuk mengakses sistem pemesanan dan secara otomatis mendeteksi nomor meja asal pesanan</w:t>
-      </w:r>
+      </w:pPr>
       <w:r>
         <w:rPr>
           <w:rFonts w:eastAsia="Times New Roman" w:cs="Times New Roman"/>
@@ -15703,155 +15218,7 @@
           <w:lang w:bidi="ar-SA"/>
           <w14:ligatures w14:val="none"/>
         </w:rPr>
-        <w:t>.</w:t>
-      </w:r>
-    </w:p>
-    <w:p>
-      <w:pPr>
-        <w:widowControl w:val="0"/>
-        <w:autoSpaceDE w:val="0"/>
-        <w:autoSpaceDN w:val="0"/>
-        <w:spacing w:line="480" w:lineRule="auto"/>
-        <w:ind w:left="1058"/>
-        <w:rPr>
-          <w:rFonts w:eastAsia="Times New Roman" w:cs="Times New Roman"/>
-          <w:noProof w:val="0"/>
-          <w:kern w:val="0"/>
-          <w:szCs w:val="24"/>
-          <w:lang w:bidi="ar-SA"/>
-          <w14:ligatures w14:val="none"/>
-        </w:rPr>
-      </w:pPr>
-      <w:r>
-        <w:rPr>
-          <w:rFonts w:eastAsia="Times New Roman" w:cs="Times New Roman"/>
-          <w:noProof w:val="0"/>
-          <w:kern w:val="0"/>
-          <w:szCs w:val="24"/>
-          <w:lang w:bidi="ar-SA"/>
-          <w14:ligatures w14:val="none"/>
-        </w:rPr>
-        <w:t>U</w:t>
-      </w:r>
-      <w:proofErr w:type="gramStart"/>
-      <w:r>
-        <w:rPr>
-          <w:rFonts w:eastAsia="Times New Roman" w:cs="Times New Roman"/>
-          <w:noProof w:val="0"/>
-          <w:kern w:val="0"/>
-          <w:szCs w:val="24"/>
-          <w:lang w:bidi="ar-SA"/>
-          <w14:ligatures w14:val="none"/>
-        </w:rPr>
-        <w:t>1 :</w:t>
-      </w:r>
-      <w:proofErr w:type="gramEnd"/>
-      <w:r>
-        <w:rPr>
-          <w:rFonts w:eastAsia="Times New Roman" w:cs="Times New Roman"/>
-          <w:noProof w:val="0"/>
-          <w:kern w:val="0"/>
-          <w:szCs w:val="24"/>
-          <w:lang w:bidi="ar-SA"/>
-          <w14:ligatures w14:val="none"/>
-        </w:rPr>
-        <w:t xml:space="preserve"> </w:t>
-      </w:r>
-      <w:proofErr w:type="gramStart"/>
-      <w:r>
-        <w:rPr>
-          <w:rFonts w:eastAsia="Times New Roman" w:cs="Times New Roman"/>
-          <w:noProof w:val="0"/>
-          <w:kern w:val="0"/>
-          <w:szCs w:val="24"/>
-          <w:lang w:bidi="ar-SA"/>
-          <w14:ligatures w14:val="none"/>
-        </w:rPr>
-        <w:t>Register :</w:t>
-      </w:r>
-      <w:proofErr w:type="gramEnd"/>
-      <w:r>
-        <w:rPr>
-          <w:rFonts w:eastAsia="Times New Roman" w:cs="Times New Roman"/>
-          <w:noProof w:val="0"/>
-          <w:kern w:val="0"/>
-          <w:szCs w:val="24"/>
-          <w:lang w:bidi="ar-SA"/>
-          <w14:ligatures w14:val="none"/>
-        </w:rPr>
-        <w:t xml:space="preserve"> Semua user yang </w:t>
-      </w:r>
-      <w:proofErr w:type="spellStart"/>
-      <w:r>
-        <w:rPr>
-          <w:rFonts w:eastAsia="Times New Roman" w:cs="Times New Roman"/>
-          <w:noProof w:val="0"/>
-          <w:kern w:val="0"/>
-          <w:szCs w:val="24"/>
-          <w:lang w:bidi="ar-SA"/>
-          <w14:ligatures w14:val="none"/>
-        </w:rPr>
-        <w:t>akan</w:t>
-      </w:r>
-      <w:proofErr w:type="spellEnd"/>
-      <w:r>
-        <w:rPr>
-          <w:rFonts w:eastAsia="Times New Roman" w:cs="Times New Roman"/>
-          <w:noProof w:val="0"/>
-          <w:kern w:val="0"/>
-          <w:szCs w:val="24"/>
-          <w:lang w:bidi="ar-SA"/>
-          <w14:ligatures w14:val="none"/>
-        </w:rPr>
-        <w:t xml:space="preserve"> </w:t>
-      </w:r>
-      <w:proofErr w:type="spellStart"/>
-      <w:r>
-        <w:rPr>
-          <w:rFonts w:eastAsia="Times New Roman" w:cs="Times New Roman"/>
-          <w:noProof w:val="0"/>
-          <w:kern w:val="0"/>
-          <w:szCs w:val="24"/>
-          <w:lang w:bidi="ar-SA"/>
-          <w14:ligatures w14:val="none"/>
-        </w:rPr>
-        <w:t>mendaftar</w:t>
-      </w:r>
-      <w:proofErr w:type="spellEnd"/>
-      <w:r>
-        <w:rPr>
-          <w:rFonts w:eastAsia="Times New Roman" w:cs="Times New Roman"/>
-          <w:noProof w:val="0"/>
-          <w:kern w:val="0"/>
-          <w:szCs w:val="24"/>
-          <w:lang w:bidi="ar-SA"/>
-          <w14:ligatures w14:val="none"/>
-        </w:rPr>
-        <w:t xml:space="preserve"> pada </w:t>
-      </w:r>
-      <w:proofErr w:type="spellStart"/>
-      <w:r>
-        <w:rPr>
-          <w:rFonts w:eastAsia="Times New Roman" w:cs="Times New Roman"/>
-          <w:noProof w:val="0"/>
-          <w:kern w:val="0"/>
-          <w:szCs w:val="24"/>
-          <w:lang w:bidi="ar-SA"/>
-          <w14:ligatures w14:val="none"/>
-        </w:rPr>
-        <w:t>sebuah</w:t>
-      </w:r>
-      <w:proofErr w:type="spellEnd"/>
-      <w:r>
-        <w:rPr>
-          <w:rFonts w:eastAsia="Times New Roman" w:cs="Times New Roman"/>
-          <w:noProof w:val="0"/>
-          <w:kern w:val="0"/>
-          <w:szCs w:val="24"/>
-          <w:lang w:bidi="ar-SA"/>
-          <w14:ligatures w14:val="none"/>
-        </w:rPr>
-        <w:t xml:space="preserve"> websi</w:t>
+        <w:t>U1 : Register : Semua user yang akan mendaftar pada sebuah websi</w:t>
       </w:r>
       <w:r>
         <w:rPr>
@@ -16345,7 +15712,7 @@
         <w:pStyle w:val="Caption"/>
         <w:jc w:val="center"/>
       </w:pPr>
-      <w:bookmarkStart w:id="48" w:name="_Toc198766553"/>
+      <w:bookmarkStart w:id="49" w:name="_Toc198766553"/>
       <w:r>
         <w:t xml:space="preserve">Gambar 3. </w:t>
       </w:r>
@@ -16374,7 +15741,7 @@
         </w:rPr>
         <w:t>Class Diagram</w:t>
       </w:r>
-      <w:bookmarkEnd w:id="48"/>
+      <w:bookmarkEnd w:id="49"/>
     </w:p>
     <w:p>
       <w:pPr>
@@ -16391,7 +15758,7 @@
         <w:pStyle w:val="Caption"/>
         <w:jc w:val="center"/>
       </w:pPr>
-      <w:bookmarkStart w:id="49" w:name="_Toc201276529"/>
+      <w:bookmarkStart w:id="50" w:name="_Toc201276529"/>
       <w:r>
         <w:t xml:space="preserve">Table 3. </w:t>
       </w:r>
@@ -16420,7 +15787,7 @@
         </w:rPr>
         <w:t>Class Diagram</w:t>
       </w:r>
-      <w:bookmarkEnd w:id="49"/>
+      <w:bookmarkEnd w:id="50"/>
     </w:p>
     <w:tbl>
       <w:tblPr>
@@ -17030,7 +16397,7 @@
         <w:pStyle w:val="Caption"/>
         <w:jc w:val="center"/>
       </w:pPr>
-      <w:bookmarkStart w:id="50" w:name="_Toc198766554"/>
+      <w:bookmarkStart w:id="51" w:name="_Toc198766554"/>
       <w:r>
         <w:t xml:space="preserve">Gambar 3. </w:t>
       </w:r>
@@ -17052,7 +16419,7 @@
       <w:r>
         <w:t xml:space="preserve"> Activity Diagram</w:t>
       </w:r>
-      <w:bookmarkEnd w:id="50"/>
+      <w:bookmarkEnd w:id="51"/>
     </w:p>
     <w:p>
       <w:pPr>
@@ -17073,7 +16440,7 @@
           <w:iCs w:val="0"/>
         </w:rPr>
       </w:pPr>
-      <w:bookmarkStart w:id="51" w:name="_Toc201276530"/>
+      <w:bookmarkStart w:id="52" w:name="_Toc201276530"/>
       <w:r>
         <w:t xml:space="preserve">Table 3. </w:t>
       </w:r>
@@ -17102,7 +16469,7 @@
         </w:rPr>
         <w:t>Activity Diagram</w:t>
       </w:r>
-      <w:bookmarkEnd w:id="51"/>
+      <w:bookmarkEnd w:id="52"/>
     </w:p>
     <w:tbl>
       <w:tblPr>
@@ -17372,16 +16739,7 @@
                 <w:szCs w:val="20"/>
                 <w:lang w:val="fi-FI"/>
               </w:rPr>
-              <w:t>Pelanggan memindai QR Code unik pada meja menggunakan perangkat seluler mereka</w:t>
-            </w:r>
-            <w:r>
-              <w:rPr>
-                <w:rFonts w:cs="Times New Roman"/>
-                <w:sz w:val="20"/>
-                <w:szCs w:val="20"/>
-                <w:lang w:val="fi-FI"/>
-              </w:rPr>
-              <w:t>.</w:t>
+              <w:t>Pelanggan memindai QR Code unik pada meja menggunakan perangkat seluler mereka.</w:t>
             </w:r>
           </w:p>
         </w:tc>
@@ -18381,7 +17739,7 @@
           <w:lang w:val="fi-FI"/>
         </w:rPr>
       </w:pPr>
-      <w:bookmarkStart w:id="52" w:name="_Toc198766555"/>
+      <w:bookmarkStart w:id="53" w:name="_Toc198766555"/>
       <w:r>
         <w:t xml:space="preserve">Gambar 3. </w:t>
       </w:r>
@@ -18409,7 +17767,7 @@
       <w:r>
         <w:t>Register</w:t>
       </w:r>
-      <w:bookmarkEnd w:id="52"/>
+      <w:bookmarkEnd w:id="53"/>
     </w:p>
     <w:p>
       <w:pPr>
@@ -18524,7 +17882,7 @@
           <w:lang w:val="fi-FI"/>
         </w:rPr>
       </w:pPr>
-      <w:bookmarkStart w:id="53" w:name="_Toc198766556"/>
+      <w:bookmarkStart w:id="54" w:name="_Toc198766556"/>
       <w:r>
         <w:t xml:space="preserve">Gambar 3. </w:t>
       </w:r>
@@ -18556,7 +17914,7 @@
         </w:rPr>
         <w:t>Login</w:t>
       </w:r>
-      <w:bookmarkEnd w:id="53"/>
+      <w:bookmarkEnd w:id="54"/>
     </w:p>
     <w:p>
       <w:pPr>
@@ -18613,6 +17971,7 @@
           <w:rFonts w:cs="Times New Roman"/>
           <w:szCs w:val="24"/>
         </w:rPr>
+        <w:lastRenderedPageBreak/>
         <w:drawing>
           <wp:inline distT="0" distB="0" distL="0" distR="0" wp14:anchorId="04189FEC" wp14:editId="3FBBD842">
             <wp:extent cx="3984551" cy="3775710"/>
@@ -18658,7 +18017,7 @@
           <w:lang w:val="fi-FI"/>
         </w:rPr>
       </w:pPr>
-      <w:bookmarkStart w:id="54" w:name="_Toc198766557"/>
+      <w:bookmarkStart w:id="55" w:name="_Toc198766557"/>
       <w:r>
         <w:t xml:space="preserve">Gambar 3. </w:t>
       </w:r>
@@ -18680,7 +18039,7 @@
       <w:r>
         <w:t xml:space="preserve"> Halaman Pembayaran</w:t>
       </w:r>
-      <w:bookmarkEnd w:id="54"/>
+      <w:bookmarkEnd w:id="55"/>
     </w:p>
     <w:p>
       <w:pPr>
@@ -18775,7 +18134,7 @@
           <w:lang w:val="fi-FI"/>
         </w:rPr>
       </w:pPr>
-      <w:bookmarkStart w:id="55" w:name="_Toc198766558"/>
+      <w:bookmarkStart w:id="56" w:name="_Toc198766558"/>
       <w:r>
         <w:t xml:space="preserve">Gambar 3. </w:t>
       </w:r>
@@ -18797,7 +18156,7 @@
       <w:r>
         <w:t xml:space="preserve"> Halaman Umpan Balik</w:t>
       </w:r>
-      <w:bookmarkEnd w:id="55"/>
+      <w:bookmarkEnd w:id="56"/>
     </w:p>
     <w:p>
       <w:pPr>
@@ -18831,6 +18190,7 @@
         <w:rPr>
           <w:lang w:val="fi-FI"/>
         </w:rPr>
+        <w:lastRenderedPageBreak/>
         <w:t>Halaman Umpan Balik</w:t>
       </w:r>
     </w:p>
@@ -18920,7 +18280,7 @@
         <w:pStyle w:val="Caption"/>
         <w:jc w:val="center"/>
       </w:pPr>
-      <w:bookmarkStart w:id="56" w:name="_Toc198766559"/>
+      <w:bookmarkStart w:id="57" w:name="_Toc198766559"/>
       <w:r>
         <w:t xml:space="preserve">Gambar 3. </w:t>
       </w:r>
@@ -18942,7 +18302,7 @@
       <w:r>
         <w:t xml:space="preserve"> Halaman Umpan Balik</w:t>
       </w:r>
-      <w:bookmarkEnd w:id="56"/>
+      <w:bookmarkEnd w:id="57"/>
     </w:p>
     <w:p>
       <w:pPr>
@@ -18967,12 +18327,12 @@
           <w:numId w:val="0"/>
         </w:numPr>
       </w:pPr>
-      <w:bookmarkStart w:id="57" w:name="_Toc201269394"/>
+      <w:bookmarkStart w:id="58" w:name="_Toc201269394"/>
       <w:r>
         <w:lastRenderedPageBreak/>
         <w:t>DAFTAR PUSTAKA</w:t>
       </w:r>
-      <w:bookmarkEnd w:id="57"/>
+      <w:bookmarkEnd w:id="58"/>
       <w:r>
         <w:rPr>
           <w:color w:val="000000" w:themeColor="text1"/>
@@ -19625,7 +18985,7 @@
 </file>
 
 <file path=word/endnotes.xml><?xml version="1.0" encoding="utf-8"?>
-<w:endnotes xmlns:wpc="http://schemas.microsoft.com/office/word/2010/wordprocessingCanvas" xmlns:cx="http://schemas.microsoft.com/office/drawing/2014/chartex" xmlns:cx1="http://schemas.microsoft.com/office/drawing/2015/9/8/chartex" xmlns:cx2="http://schemas.microsoft.com/office/drawing/2015/10/21/chartex" xmlns:cx3="http://schemas.microsoft.com/office/drawing/2016/5/9/chartex" xmlns:cx4="http://schemas.microsoft.com/office/drawing/2016/5/10/chartex" xmlns:cx5="http://schemas.microsoft.com/office/drawing/2016/5/11/chartex" xmlns:cx6="http://schemas.microsoft.com/office/drawing/2016/5/12/chartex" xmlns:cx7="http://schemas.microsoft.com/office/drawing/2016/5/13/chartex" xmlns:cx8="http://schemas.microsoft.com/office/drawing/2016/5/14/chartex" xmlns:mc="http://schemas.openxmlformats.org/markup-compatibility/2006" xmlns:aink="http://schemas.microsoft.com/office/drawing/2016/ink" xmlns:am3d="http://schemas.microsoft.com/office/drawing/2017/model3d" xmlns:o="urn:schemas-microsoft-com:office:office" xmlns:oel="http://schemas.microsoft.com/office/2019/extlst" xmlns:r="http://schemas.openxmlformats.org/officeDocument/2006/relationships" xmlns:m="http://schemas.openxmlformats.org/officeDocument/2006/math" xmlns:v="urn:schemas-microsoft-com:vml" xmlns:wp14="http://schemas.microsoft.com/office/word/2010/wordprocessingDrawing" xmlns:wp="http://schemas.openxmlformats.org/drawingml/2006/wordprocessingDrawing" xmlns:w10="urn:schemas-microsoft-com:office:word" xmlns:w="http://schemas.openxmlformats.org/wordprocessingml/2006/main" xmlns:w14="http://schemas.microsoft.com/office/word/2010/wordml" xmlns:w15="http://schemas.microsoft.com/office/word/2012/wordml" xmlns:w16cex="http://schemas.microsoft.com/office/word/2018/wordml/cex" xmlns:w16cid="http://schemas.microsoft.com/office/word/2016/wordml/cid" xmlns:w16="http://schemas.microsoft.com/office/word/2018/wordml" xmlns:w16du="http://schemas.microsoft.com/office/word/2023/wordml/word16du" xmlns:w16sdtdh="http://schemas.microsoft.com/office/word/2020/wordml/sdtdatahash" xmlns:w16sdtfl="http://schemas.microsoft.com/office/word/2024/wordml/sdtformatlock" xmlns:w16se="http://schemas.microsoft.com/office/word/2015/wordml/symex" xmlns:wpg="http://schemas.microsoft.com/office/word/2010/wordprocessingGroup" xmlns:wpi="http://schemas.microsoft.com/office/word/2010/wordprocessingInk" xmlns:wne="http://schemas.microsoft.com/office/word/2006/wordml" xmlns:wps="http://schemas.microsoft.com/office/word/2010/wordprocessingShape" mc:Ignorable="w14 w15 w16se w16cid w16 w16cex w16sdtdh w16sdtfl w16du wp14">
+<w:endnotes xmlns:wpc="http://schemas.microsoft.com/office/word/2010/wordprocessingCanvas" xmlns:cx="http://schemas.microsoft.com/office/drawing/2014/chartex" xmlns:cx1="http://schemas.microsoft.com/office/drawing/2015/9/8/chartex" xmlns:cx2="http://schemas.microsoft.com/office/drawing/2015/10/21/chartex" xmlns:cx3="http://schemas.microsoft.com/office/drawing/2016/5/9/chartex" xmlns:cx4="http://schemas.microsoft.com/office/drawing/2016/5/10/chartex" xmlns:cx5="http://schemas.microsoft.com/office/drawing/2016/5/11/chartex" xmlns:cx6="http://schemas.microsoft.com/office/drawing/2016/5/12/chartex" xmlns:cx7="http://schemas.microsoft.com/office/drawing/2016/5/13/chartex" xmlns:cx8="http://schemas.microsoft.com/office/drawing/2016/5/14/chartex" xmlns:mc="http://schemas.openxmlformats.org/markup-compatibility/2006" xmlns:aink="http://schemas.microsoft.com/office/drawing/2016/ink" xmlns:am3d="http://schemas.microsoft.com/office/drawing/2017/model3d" xmlns:o="urn:schemas-microsoft-com:office:office" xmlns:r="http://schemas.openxmlformats.org/officeDocument/2006/relationships" xmlns:m="http://schemas.openxmlformats.org/officeDocument/2006/math" xmlns:v="urn:schemas-microsoft-com:vml" xmlns:wp14="http://schemas.microsoft.com/office/word/2010/wordprocessingDrawing" xmlns:wp="http://schemas.openxmlformats.org/drawingml/2006/wordprocessingDrawing" xmlns:w10="urn:schemas-microsoft-com:office:word" xmlns:w="http://schemas.openxmlformats.org/wordprocessingml/2006/main" xmlns:w14="http://schemas.microsoft.com/office/word/2010/wordml" xmlns:w15="http://schemas.microsoft.com/office/word/2012/wordml" xmlns:w16cid="http://schemas.microsoft.com/office/word/2016/wordml/cid" xmlns:w16se="http://schemas.microsoft.com/office/word/2015/wordml/symex" xmlns:wpg="http://schemas.microsoft.com/office/word/2010/wordprocessingGroup" xmlns:wpi="http://schemas.microsoft.com/office/word/2010/wordprocessingInk" xmlns:wne="http://schemas.microsoft.com/office/word/2006/wordml" xmlns:wps="http://schemas.microsoft.com/office/word/2010/wordprocessingShape" mc:Ignorable="w14 w15 w16se w16cid wp14">
   <w:endnote w:type="separator" w:id="-1">
     <w:p>
       <w:r>
@@ -19644,7 +19004,7 @@
 </file>
 
 <file path=word/footer1.xml><?xml version="1.0" encoding="utf-8"?>
-<w:ftr xmlns:wpc="http://schemas.microsoft.com/office/word/2010/wordprocessingCanvas" xmlns:cx="http://schemas.microsoft.com/office/drawing/2014/chartex" xmlns:cx1="http://schemas.microsoft.com/office/drawing/2015/9/8/chartex" xmlns:cx2="http://schemas.microsoft.com/office/drawing/2015/10/21/chartex" xmlns:cx3="http://schemas.microsoft.com/office/drawing/2016/5/9/chartex" xmlns:cx4="http://schemas.microsoft.com/office/drawing/2016/5/10/chartex" xmlns:cx5="http://schemas.microsoft.com/office/drawing/2016/5/11/chartex" xmlns:cx6="http://schemas.microsoft.com/office/drawing/2016/5/12/chartex" xmlns:cx7="http://schemas.microsoft.com/office/drawing/2016/5/13/chartex" xmlns:cx8="http://schemas.microsoft.com/office/drawing/2016/5/14/chartex" xmlns:mc="http://schemas.openxmlformats.org/markup-compatibility/2006" xmlns:aink="http://schemas.microsoft.com/office/drawing/2016/ink" xmlns:am3d="http://schemas.microsoft.com/office/drawing/2017/model3d" xmlns:o="urn:schemas-microsoft-com:office:office" xmlns:oel="http://schemas.microsoft.com/office/2019/extlst" xmlns:r="http://schemas.openxmlformats.org/officeDocument/2006/relationships" xmlns:m="http://schemas.openxmlformats.org/officeDocument/2006/math" xmlns:v="urn:schemas-microsoft-com:vml" xmlns:wp14="http://schemas.microsoft.com/office/word/2010/wordprocessingDrawing" xmlns:wp="http://schemas.openxmlformats.org/drawingml/2006/wordprocessingDrawing" xmlns:w10="urn:schemas-microsoft-com:office:word" xmlns:w="http://schemas.openxmlformats.org/wordprocessingml/2006/main" xmlns:w14="http://schemas.microsoft.com/office/word/2010/wordml" xmlns:w15="http://schemas.microsoft.com/office/word/2012/wordml" xmlns:w16cex="http://schemas.microsoft.com/office/word/2018/wordml/cex" xmlns:w16cid="http://schemas.microsoft.com/office/word/2016/wordml/cid" xmlns:w16="http://schemas.microsoft.com/office/word/2018/wordml" xmlns:w16du="http://schemas.microsoft.com/office/word/2023/wordml/word16du" xmlns:w16sdtdh="http://schemas.microsoft.com/office/word/2020/wordml/sdtdatahash" xmlns:w16sdtfl="http://schemas.microsoft.com/office/word/2024/wordml/sdtformatlock" xmlns:w16se="http://schemas.microsoft.com/office/word/2015/wordml/symex" xmlns:wpg="http://schemas.microsoft.com/office/word/2010/wordprocessingGroup" xmlns:wpi="http://schemas.microsoft.com/office/word/2010/wordprocessingInk" xmlns:wne="http://schemas.microsoft.com/office/word/2006/wordml" xmlns:wps="http://schemas.microsoft.com/office/word/2010/wordprocessingShape" mc:Ignorable="w14 w15 w16se w16cid w16 w16cex w16sdtdh w16sdtfl w16du wp14">
+<w:ftr xmlns:wpc="http://schemas.microsoft.com/office/word/2010/wordprocessingCanvas" xmlns:cx="http://schemas.microsoft.com/office/drawing/2014/chartex" xmlns:cx1="http://schemas.microsoft.com/office/drawing/2015/9/8/chartex" xmlns:cx2="http://schemas.microsoft.com/office/drawing/2015/10/21/chartex" xmlns:cx3="http://schemas.microsoft.com/office/drawing/2016/5/9/chartex" xmlns:cx4="http://schemas.microsoft.com/office/drawing/2016/5/10/chartex" xmlns:cx5="http://schemas.microsoft.com/office/drawing/2016/5/11/chartex" xmlns:cx6="http://schemas.microsoft.com/office/drawing/2016/5/12/chartex" xmlns:cx7="http://schemas.microsoft.com/office/drawing/2016/5/13/chartex" xmlns:cx8="http://schemas.microsoft.com/office/drawing/2016/5/14/chartex" xmlns:mc="http://schemas.openxmlformats.org/markup-compatibility/2006" xmlns:aink="http://schemas.microsoft.com/office/drawing/2016/ink" xmlns:am3d="http://schemas.microsoft.com/office/drawing/2017/model3d" xmlns:o="urn:schemas-microsoft-com:office:office" xmlns:r="http://schemas.openxmlformats.org/officeDocument/2006/relationships" xmlns:m="http://schemas.openxmlformats.org/officeDocument/2006/math" xmlns:v="urn:schemas-microsoft-com:vml" xmlns:wp14="http://schemas.microsoft.com/office/word/2010/wordprocessingDrawing" xmlns:wp="http://schemas.openxmlformats.org/drawingml/2006/wordprocessingDrawing" xmlns:w10="urn:schemas-microsoft-com:office:word" xmlns:w="http://schemas.openxmlformats.org/wordprocessingml/2006/main" xmlns:w14="http://schemas.microsoft.com/office/word/2010/wordml" xmlns:w15="http://schemas.microsoft.com/office/word/2012/wordml" xmlns:w16cid="http://schemas.microsoft.com/office/word/2016/wordml/cid" xmlns:w16se="http://schemas.microsoft.com/office/word/2015/wordml/symex" xmlns:wpg="http://schemas.microsoft.com/office/word/2010/wordprocessingGroup" xmlns:wpi="http://schemas.microsoft.com/office/word/2010/wordprocessingInk" xmlns:wne="http://schemas.microsoft.com/office/word/2006/wordml" xmlns:wps="http://schemas.microsoft.com/office/word/2010/wordprocessingShape" mc:Ignorable="w14 w15 w16se w16cid wp14">
   <w:sdt>
     <w:sdtPr>
       <w:id w:val="-1278785042"/>
@@ -19681,7 +19041,7 @@
 </file>
 
 <file path=word/footer2.xml><?xml version="1.0" encoding="utf-8"?>
-<w:ftr xmlns:wpc="http://schemas.microsoft.com/office/word/2010/wordprocessingCanvas" xmlns:cx="http://schemas.microsoft.com/office/drawing/2014/chartex" xmlns:cx1="http://schemas.microsoft.com/office/drawing/2015/9/8/chartex" xmlns:cx2="http://schemas.microsoft.com/office/drawing/2015/10/21/chartex" xmlns:cx3="http://schemas.microsoft.com/office/drawing/2016/5/9/chartex" xmlns:cx4="http://schemas.microsoft.com/office/drawing/2016/5/10/chartex" xmlns:cx5="http://schemas.microsoft.com/office/drawing/2016/5/11/chartex" xmlns:cx6="http://schemas.microsoft.com/office/drawing/2016/5/12/chartex" xmlns:cx7="http://schemas.microsoft.com/office/drawing/2016/5/13/chartex" xmlns:cx8="http://schemas.microsoft.com/office/drawing/2016/5/14/chartex" xmlns:mc="http://schemas.openxmlformats.org/markup-compatibility/2006" xmlns:aink="http://schemas.microsoft.com/office/drawing/2016/ink" xmlns:am3d="http://schemas.microsoft.com/office/drawing/2017/model3d" xmlns:o="urn:schemas-microsoft-com:office:office" xmlns:oel="http://schemas.microsoft.com/office/2019/extlst" xmlns:r="http://schemas.openxmlformats.org/officeDocument/2006/relationships" xmlns:m="http://schemas.openxmlformats.org/officeDocument/2006/math" xmlns:v="urn:schemas-microsoft-com:vml" xmlns:wp14="http://schemas.microsoft.com/office/word/2010/wordprocessingDrawing" xmlns:wp="http://schemas.openxmlformats.org/drawingml/2006/wordprocessingDrawing" xmlns:w10="urn:schemas-microsoft-com:office:word" xmlns:w="http://schemas.openxmlformats.org/wordprocessingml/2006/main" xmlns:w14="http://schemas.microsoft.com/office/word/2010/wordml" xmlns:w15="http://schemas.microsoft.com/office/word/2012/wordml" xmlns:w16cex="http://schemas.microsoft.com/office/word/2018/wordml/cex" xmlns:w16cid="http://schemas.microsoft.com/office/word/2016/wordml/cid" xmlns:w16="http://schemas.microsoft.com/office/word/2018/wordml" xmlns:w16du="http://schemas.microsoft.com/office/word/2023/wordml/word16du" xmlns:w16sdtdh="http://schemas.microsoft.com/office/word/2020/wordml/sdtdatahash" xmlns:w16sdtfl="http://schemas.microsoft.com/office/word/2024/wordml/sdtformatlock" xmlns:w16se="http://schemas.microsoft.com/office/word/2015/wordml/symex" xmlns:wpg="http://schemas.microsoft.com/office/word/2010/wordprocessingGroup" xmlns:wpi="http://schemas.microsoft.com/office/word/2010/wordprocessingInk" xmlns:wne="http://schemas.microsoft.com/office/word/2006/wordml" xmlns:wps="http://schemas.microsoft.com/office/word/2010/wordprocessingShape" mc:Ignorable="w14 w15 w16se w16cid w16 w16cex w16sdtdh w16sdtfl w16du wp14">
+<w:ftr xmlns:wpc="http://schemas.microsoft.com/office/word/2010/wordprocessingCanvas" xmlns:cx="http://schemas.microsoft.com/office/drawing/2014/chartex" xmlns:cx1="http://schemas.microsoft.com/office/drawing/2015/9/8/chartex" xmlns:cx2="http://schemas.microsoft.com/office/drawing/2015/10/21/chartex" xmlns:cx3="http://schemas.microsoft.com/office/drawing/2016/5/9/chartex" xmlns:cx4="http://schemas.microsoft.com/office/drawing/2016/5/10/chartex" xmlns:cx5="http://schemas.microsoft.com/office/drawing/2016/5/11/chartex" xmlns:cx6="http://schemas.microsoft.com/office/drawing/2016/5/12/chartex" xmlns:cx7="http://schemas.microsoft.com/office/drawing/2016/5/13/chartex" xmlns:cx8="http://schemas.microsoft.com/office/drawing/2016/5/14/chartex" xmlns:mc="http://schemas.openxmlformats.org/markup-compatibility/2006" xmlns:aink="http://schemas.microsoft.com/office/drawing/2016/ink" xmlns:am3d="http://schemas.microsoft.com/office/drawing/2017/model3d" xmlns:o="urn:schemas-microsoft-com:office:office" xmlns:r="http://schemas.openxmlformats.org/officeDocument/2006/relationships" xmlns:m="http://schemas.openxmlformats.org/officeDocument/2006/math" xmlns:v="urn:schemas-microsoft-com:vml" xmlns:wp14="http://schemas.microsoft.com/office/word/2010/wordprocessingDrawing" xmlns:wp="http://schemas.openxmlformats.org/drawingml/2006/wordprocessingDrawing" xmlns:w10="urn:schemas-microsoft-com:office:word" xmlns:w="http://schemas.openxmlformats.org/wordprocessingml/2006/main" xmlns:w14="http://schemas.microsoft.com/office/word/2010/wordml" xmlns:w15="http://schemas.microsoft.com/office/word/2012/wordml" xmlns:w16cid="http://schemas.microsoft.com/office/word/2016/wordml/cid" xmlns:w16se="http://schemas.microsoft.com/office/word/2015/wordml/symex" xmlns:wpg="http://schemas.microsoft.com/office/word/2010/wordprocessingGroup" xmlns:wpi="http://schemas.microsoft.com/office/word/2010/wordprocessingInk" xmlns:wne="http://schemas.microsoft.com/office/word/2006/wordml" xmlns:wps="http://schemas.microsoft.com/office/word/2010/wordprocessingShape" mc:Ignorable="w14 w15 w16se w16cid wp14">
   <w:sdt>
     <w:sdtPr>
       <w:id w:val="2058051340"/>
@@ -19718,7 +19078,7 @@
 </file>
 
 <file path=word/footer3.xml><?xml version="1.0" encoding="utf-8"?>
-<w:ftr xmlns:wpc="http://schemas.microsoft.com/office/word/2010/wordprocessingCanvas" xmlns:cx="http://schemas.microsoft.com/office/drawing/2014/chartex" xmlns:cx1="http://schemas.microsoft.com/office/drawing/2015/9/8/chartex" xmlns:cx2="http://schemas.microsoft.com/office/drawing/2015/10/21/chartex" xmlns:cx3="http://schemas.microsoft.com/office/drawing/2016/5/9/chartex" xmlns:cx4="http://schemas.microsoft.com/office/drawing/2016/5/10/chartex" xmlns:cx5="http://schemas.microsoft.com/office/drawing/2016/5/11/chartex" xmlns:cx6="http://schemas.microsoft.com/office/drawing/2016/5/12/chartex" xmlns:cx7="http://schemas.microsoft.com/office/drawing/2016/5/13/chartex" xmlns:cx8="http://schemas.microsoft.com/office/drawing/2016/5/14/chartex" xmlns:mc="http://schemas.openxmlformats.org/markup-compatibility/2006" xmlns:aink="http://schemas.microsoft.com/office/drawing/2016/ink" xmlns:am3d="http://schemas.microsoft.com/office/drawing/2017/model3d" xmlns:o="urn:schemas-microsoft-com:office:office" xmlns:oel="http://schemas.microsoft.com/office/2019/extlst" xmlns:r="http://schemas.openxmlformats.org/officeDocument/2006/relationships" xmlns:m="http://schemas.openxmlformats.org/officeDocument/2006/math" xmlns:v="urn:schemas-microsoft-com:vml" xmlns:wp14="http://schemas.microsoft.com/office/word/2010/wordprocessingDrawing" xmlns:wp="http://schemas.openxmlformats.org/drawingml/2006/wordprocessingDrawing" xmlns:w10="urn:schemas-microsoft-com:office:word" xmlns:w="http://schemas.openxmlformats.org/wordprocessingml/2006/main" xmlns:w14="http://schemas.microsoft.com/office/word/2010/wordml" xmlns:w15="http://schemas.microsoft.com/office/word/2012/wordml" xmlns:w16cex="http://schemas.microsoft.com/office/word/2018/wordml/cex" xmlns:w16cid="http://schemas.microsoft.com/office/word/2016/wordml/cid" xmlns:w16="http://schemas.microsoft.com/office/word/2018/wordml" xmlns:w16du="http://schemas.microsoft.com/office/word/2023/wordml/word16du" xmlns:w16sdtdh="http://schemas.microsoft.com/office/word/2020/wordml/sdtdatahash" xmlns:w16sdtfl="http://schemas.microsoft.com/office/word/2024/wordml/sdtformatlock" xmlns:w16se="http://schemas.microsoft.com/office/word/2015/wordml/symex" xmlns:wpg="http://schemas.microsoft.com/office/word/2010/wordprocessingGroup" xmlns:wpi="http://schemas.microsoft.com/office/word/2010/wordprocessingInk" xmlns:wne="http://schemas.microsoft.com/office/word/2006/wordml" xmlns:wps="http://schemas.microsoft.com/office/word/2010/wordprocessingShape" mc:Ignorable="w14 w15 w16se w16cid w16 w16cex w16sdtdh w16sdtfl w16du wp14">
+<w:ftr xmlns:wpc="http://schemas.microsoft.com/office/word/2010/wordprocessingCanvas" xmlns:cx="http://schemas.microsoft.com/office/drawing/2014/chartex" xmlns:cx1="http://schemas.microsoft.com/office/drawing/2015/9/8/chartex" xmlns:cx2="http://schemas.microsoft.com/office/drawing/2015/10/21/chartex" xmlns:cx3="http://schemas.microsoft.com/office/drawing/2016/5/9/chartex" xmlns:cx4="http://schemas.microsoft.com/office/drawing/2016/5/10/chartex" xmlns:cx5="http://schemas.microsoft.com/office/drawing/2016/5/11/chartex" xmlns:cx6="http://schemas.microsoft.com/office/drawing/2016/5/12/chartex" xmlns:cx7="http://schemas.microsoft.com/office/drawing/2016/5/13/chartex" xmlns:cx8="http://schemas.microsoft.com/office/drawing/2016/5/14/chartex" xmlns:mc="http://schemas.openxmlformats.org/markup-compatibility/2006" xmlns:aink="http://schemas.microsoft.com/office/drawing/2016/ink" xmlns:am3d="http://schemas.microsoft.com/office/drawing/2017/model3d" xmlns:o="urn:schemas-microsoft-com:office:office" xmlns:r="http://schemas.openxmlformats.org/officeDocument/2006/relationships" xmlns:m="http://schemas.openxmlformats.org/officeDocument/2006/math" xmlns:v="urn:schemas-microsoft-com:vml" xmlns:wp14="http://schemas.microsoft.com/office/word/2010/wordprocessingDrawing" xmlns:wp="http://schemas.openxmlformats.org/drawingml/2006/wordprocessingDrawing" xmlns:w10="urn:schemas-microsoft-com:office:word" xmlns:w="http://schemas.openxmlformats.org/wordprocessingml/2006/main" xmlns:w14="http://schemas.microsoft.com/office/word/2010/wordml" xmlns:w15="http://schemas.microsoft.com/office/word/2012/wordml" xmlns:w16cid="http://schemas.microsoft.com/office/word/2016/wordml/cid" xmlns:w16se="http://schemas.microsoft.com/office/word/2015/wordml/symex" xmlns:wpg="http://schemas.microsoft.com/office/word/2010/wordprocessingGroup" xmlns:wpi="http://schemas.microsoft.com/office/word/2010/wordprocessingInk" xmlns:wne="http://schemas.microsoft.com/office/word/2006/wordml" xmlns:wps="http://schemas.microsoft.com/office/word/2010/wordprocessingShape" mc:Ignorable="w14 w15 w16se w16cid wp14">
   <w:p>
     <w:pPr>
       <w:pStyle w:val="Footer"/>
@@ -19729,7 +19089,7 @@
 </file>
 
 <file path=word/footer4.xml><?xml version="1.0" encoding="utf-8"?>
-<w:ftr xmlns:wpc="http://schemas.microsoft.com/office/word/2010/wordprocessingCanvas" xmlns:cx="http://schemas.microsoft.com/office/drawing/2014/chartex" xmlns:cx1="http://schemas.microsoft.com/office/drawing/2015/9/8/chartex" xmlns:cx2="http://schemas.microsoft.com/office/drawing/2015/10/21/chartex" xmlns:cx3="http://schemas.microsoft.com/office/drawing/2016/5/9/chartex" xmlns:cx4="http://schemas.microsoft.com/office/drawing/2016/5/10/chartex" xmlns:cx5="http://schemas.microsoft.com/office/drawing/2016/5/11/chartex" xmlns:cx6="http://schemas.microsoft.com/office/drawing/2016/5/12/chartex" xmlns:cx7="http://schemas.microsoft.com/office/drawing/2016/5/13/chartex" xmlns:cx8="http://schemas.microsoft.com/office/drawing/2016/5/14/chartex" xmlns:mc="http://schemas.openxmlformats.org/markup-compatibility/2006" xmlns:aink="http://schemas.microsoft.com/office/drawing/2016/ink" xmlns:am3d="http://schemas.microsoft.com/office/drawing/2017/model3d" xmlns:o="urn:schemas-microsoft-com:office:office" xmlns:oel="http://schemas.microsoft.com/office/2019/extlst" xmlns:r="http://schemas.openxmlformats.org/officeDocument/2006/relationships" xmlns:m="http://schemas.openxmlformats.org/officeDocument/2006/math" xmlns:v="urn:schemas-microsoft-com:vml" xmlns:wp14="http://schemas.microsoft.com/office/word/2010/wordprocessingDrawing" xmlns:wp="http://schemas.openxmlformats.org/drawingml/2006/wordprocessingDrawing" xmlns:w10="urn:schemas-microsoft-com:office:word" xmlns:w="http://schemas.openxmlformats.org/wordprocessingml/2006/main" xmlns:w14="http://schemas.microsoft.com/office/word/2010/wordml" xmlns:w15="http://schemas.microsoft.com/office/word/2012/wordml" xmlns:w16cex="http://schemas.microsoft.com/office/word/2018/wordml/cex" xmlns:w16cid="http://schemas.microsoft.com/office/word/2016/wordml/cid" xmlns:w16="http://schemas.microsoft.com/office/word/2018/wordml" xmlns:w16du="http://schemas.microsoft.com/office/word/2023/wordml/word16du" xmlns:w16sdtdh="http://schemas.microsoft.com/office/word/2020/wordml/sdtdatahash" xmlns:w16sdtfl="http://schemas.microsoft.com/office/word/2024/wordml/sdtformatlock" xmlns:w16se="http://schemas.microsoft.com/office/word/2015/wordml/symex" xmlns:wpg="http://schemas.microsoft.com/office/word/2010/wordprocessingGroup" xmlns:wpi="http://schemas.microsoft.com/office/word/2010/wordprocessingInk" xmlns:wne="http://schemas.microsoft.com/office/word/2006/wordml" xmlns:wps="http://schemas.microsoft.com/office/word/2010/wordprocessingShape" mc:Ignorable="w14 w15 w16se w16cid w16 w16cex w16sdtdh w16sdtfl w16du wp14">
+<w:ftr xmlns:wpc="http://schemas.microsoft.com/office/word/2010/wordprocessingCanvas" xmlns:cx="http://schemas.microsoft.com/office/drawing/2014/chartex" xmlns:cx1="http://schemas.microsoft.com/office/drawing/2015/9/8/chartex" xmlns:cx2="http://schemas.microsoft.com/office/drawing/2015/10/21/chartex" xmlns:cx3="http://schemas.microsoft.com/office/drawing/2016/5/9/chartex" xmlns:cx4="http://schemas.microsoft.com/office/drawing/2016/5/10/chartex" xmlns:cx5="http://schemas.microsoft.com/office/drawing/2016/5/11/chartex" xmlns:cx6="http://schemas.microsoft.com/office/drawing/2016/5/12/chartex" xmlns:cx7="http://schemas.microsoft.com/office/drawing/2016/5/13/chartex" xmlns:cx8="http://schemas.microsoft.com/office/drawing/2016/5/14/chartex" xmlns:mc="http://schemas.openxmlformats.org/markup-compatibility/2006" xmlns:aink="http://schemas.microsoft.com/office/drawing/2016/ink" xmlns:am3d="http://schemas.microsoft.com/office/drawing/2017/model3d" xmlns:o="urn:schemas-microsoft-com:office:office" xmlns:r="http://schemas.openxmlformats.org/officeDocument/2006/relationships" xmlns:m="http://schemas.openxmlformats.org/officeDocument/2006/math" xmlns:v="urn:schemas-microsoft-com:vml" xmlns:wp14="http://schemas.microsoft.com/office/word/2010/wordprocessingDrawing" xmlns:wp="http://schemas.openxmlformats.org/drawingml/2006/wordprocessingDrawing" xmlns:w10="urn:schemas-microsoft-com:office:word" xmlns:w="http://schemas.openxmlformats.org/wordprocessingml/2006/main" xmlns:w14="http://schemas.microsoft.com/office/word/2010/wordml" xmlns:w15="http://schemas.microsoft.com/office/word/2012/wordml" xmlns:w16cid="http://schemas.microsoft.com/office/word/2016/wordml/cid" xmlns:w16se="http://schemas.microsoft.com/office/word/2015/wordml/symex" xmlns:wpg="http://schemas.microsoft.com/office/word/2010/wordprocessingGroup" xmlns:wpi="http://schemas.microsoft.com/office/word/2010/wordprocessingInk" xmlns:wne="http://schemas.microsoft.com/office/word/2006/wordml" xmlns:wps="http://schemas.microsoft.com/office/word/2010/wordprocessingShape" mc:Ignorable="w14 w15 w16se w16cid wp14">
   <w:p>
     <w:pPr>
       <w:pStyle w:val="Footer"/>
@@ -19740,7 +19100,7 @@
 </file>
 
 <file path=word/footnotes.xml><?xml version="1.0" encoding="utf-8"?>
-<w:footnotes xmlns:wpc="http://schemas.microsoft.com/office/word/2010/wordprocessingCanvas" xmlns:cx="http://schemas.microsoft.com/office/drawing/2014/chartex" xmlns:cx1="http://schemas.microsoft.com/office/drawing/2015/9/8/chartex" xmlns:cx2="http://schemas.microsoft.com/office/drawing/2015/10/21/chartex" xmlns:cx3="http://schemas.microsoft.com/office/drawing/2016/5/9/chartex" xmlns:cx4="http://schemas.microsoft.com/office/drawing/2016/5/10/chartex" xmlns:cx5="http://schemas.microsoft.com/office/drawing/2016/5/11/chartex" xmlns:cx6="http://schemas.microsoft.com/office/drawing/2016/5/12/chartex" xmlns:cx7="http://schemas.microsoft.com/office/drawing/2016/5/13/chartex" xmlns:cx8="http://schemas.microsoft.com/office/drawing/2016/5/14/chartex" xmlns:mc="http://schemas.openxmlformats.org/markup-compatibility/2006" xmlns:aink="http://schemas.microsoft.com/office/drawing/2016/ink" xmlns:am3d="http://schemas.microsoft.com/office/drawing/2017/model3d" xmlns:o="urn:schemas-microsoft-com:office:office" xmlns:oel="http://schemas.microsoft.com/office/2019/extlst" xmlns:r="http://schemas.openxmlformats.org/officeDocument/2006/relationships" xmlns:m="http://schemas.openxmlformats.org/officeDocument/2006/math" xmlns:v="urn:schemas-microsoft-com:vml" xmlns:wp14="http://schemas.microsoft.com/office/word/2010/wordprocessingDrawing" xmlns:wp="http://schemas.openxmlformats.org/drawingml/2006/wordprocessingDrawing" xmlns:w10="urn:schemas-microsoft-com:office:word" xmlns:w="http://schemas.openxmlformats.org/wordprocessingml/2006/main" xmlns:w14="http://schemas.microsoft.com/office/word/2010/wordml" xmlns:w15="http://schemas.microsoft.com/office/word/2012/wordml" xmlns:w16cex="http://schemas.microsoft.com/office/word/2018/wordml/cex" xmlns:w16cid="http://schemas.microsoft.com/office/word/2016/wordml/cid" xmlns:w16="http://schemas.microsoft.com/office/word/2018/wordml" xmlns:w16du="http://schemas.microsoft.com/office/word/2023/wordml/word16du" xmlns:w16sdtdh="http://schemas.microsoft.com/office/word/2020/wordml/sdtdatahash" xmlns:w16sdtfl="http://schemas.microsoft.com/office/word/2024/wordml/sdtformatlock" xmlns:w16se="http://schemas.microsoft.com/office/word/2015/wordml/symex" xmlns:wpg="http://schemas.microsoft.com/office/word/2010/wordprocessingGroup" xmlns:wpi="http://schemas.microsoft.com/office/word/2010/wordprocessingInk" xmlns:wne="http://schemas.microsoft.com/office/word/2006/wordml" xmlns:wps="http://schemas.microsoft.com/office/word/2010/wordprocessingShape" mc:Ignorable="w14 w15 w16se w16cid w16 w16cex w16sdtdh w16sdtfl w16du wp14">
+<w:footnotes xmlns:wpc="http://schemas.microsoft.com/office/word/2010/wordprocessingCanvas" xmlns:cx="http://schemas.microsoft.com/office/drawing/2014/chartex" xmlns:cx1="http://schemas.microsoft.com/office/drawing/2015/9/8/chartex" xmlns:cx2="http://schemas.microsoft.com/office/drawing/2015/10/21/chartex" xmlns:cx3="http://schemas.microsoft.com/office/drawing/2016/5/9/chartex" xmlns:cx4="http://schemas.microsoft.com/office/drawing/2016/5/10/chartex" xmlns:cx5="http://schemas.microsoft.com/office/drawing/2016/5/11/chartex" xmlns:cx6="http://schemas.microsoft.com/office/drawing/2016/5/12/chartex" xmlns:cx7="http://schemas.microsoft.com/office/drawing/2016/5/13/chartex" xmlns:cx8="http://schemas.microsoft.com/office/drawing/2016/5/14/chartex" xmlns:mc="http://schemas.openxmlformats.org/markup-compatibility/2006" xmlns:aink="http://schemas.microsoft.com/office/drawing/2016/ink" xmlns:am3d="http://schemas.microsoft.com/office/drawing/2017/model3d" xmlns:o="urn:schemas-microsoft-com:office:office" xmlns:r="http://schemas.openxmlformats.org/officeDocument/2006/relationships" xmlns:m="http://schemas.openxmlformats.org/officeDocument/2006/math" xmlns:v="urn:schemas-microsoft-com:vml" xmlns:wp14="http://schemas.microsoft.com/office/word/2010/wordprocessingDrawing" xmlns:wp="http://schemas.openxmlformats.org/drawingml/2006/wordprocessingDrawing" xmlns:w10="urn:schemas-microsoft-com:office:word" xmlns:w="http://schemas.openxmlformats.org/wordprocessingml/2006/main" xmlns:w14="http://schemas.microsoft.com/office/word/2010/wordml" xmlns:w15="http://schemas.microsoft.com/office/word/2012/wordml" xmlns:w16cid="http://schemas.microsoft.com/office/word/2016/wordml/cid" xmlns:w16se="http://schemas.microsoft.com/office/word/2015/wordml/symex" xmlns:wpg="http://schemas.microsoft.com/office/word/2010/wordprocessingGroup" xmlns:wpi="http://schemas.microsoft.com/office/word/2010/wordprocessingInk" xmlns:wne="http://schemas.microsoft.com/office/word/2006/wordml" xmlns:wps="http://schemas.microsoft.com/office/word/2010/wordprocessingShape" mc:Ignorable="w14 w15 w16se w16cid wp14">
   <w:footnote w:type="separator" w:id="-1">
     <w:p>
       <w:r>
@@ -19759,7 +19119,7 @@
 </file>
 
 <file path=word/header1.xml><?xml version="1.0" encoding="utf-8"?>
-<w:hdr xmlns:wpc="http://schemas.microsoft.com/office/word/2010/wordprocessingCanvas" xmlns:cx="http://schemas.microsoft.com/office/drawing/2014/chartex" xmlns:cx1="http://schemas.microsoft.com/office/drawing/2015/9/8/chartex" xmlns:cx2="http://schemas.microsoft.com/office/drawing/2015/10/21/chartex" xmlns:cx3="http://schemas.microsoft.com/office/drawing/2016/5/9/chartex" xmlns:cx4="http://schemas.microsoft.com/office/drawing/2016/5/10/chartex" xmlns:cx5="http://schemas.microsoft.com/office/drawing/2016/5/11/chartex" xmlns:cx6="http://schemas.microsoft.com/office/drawing/2016/5/12/chartex" xmlns:cx7="http://schemas.microsoft.com/office/drawing/2016/5/13/chartex" xmlns:cx8="http://schemas.microsoft.com/office/drawing/2016/5/14/chartex" xmlns:mc="http://schemas.openxmlformats.org/markup-compatibility/2006" xmlns:aink="http://schemas.microsoft.com/office/drawing/2016/ink" xmlns:am3d="http://schemas.microsoft.com/office/drawing/2017/model3d" xmlns:o="urn:schemas-microsoft-com:office:office" xmlns:oel="http://schemas.microsoft.com/office/2019/extlst" xmlns:r="http://schemas.openxmlformats.org/officeDocument/2006/relationships" xmlns:m="http://schemas.openxmlformats.org/officeDocument/2006/math" xmlns:v="urn:schemas-microsoft-com:vml" xmlns:wp14="http://schemas.microsoft.com/office/word/2010/wordprocessingDrawing" xmlns:wp="http://schemas.openxmlformats.org/drawingml/2006/wordprocessingDrawing" xmlns:w10="urn:schemas-microsoft-com:office:word" xmlns:w="http://schemas.openxmlformats.org/wordprocessingml/2006/main" xmlns:w14="http://schemas.microsoft.com/office/word/2010/wordml" xmlns:w15="http://schemas.microsoft.com/office/word/2012/wordml" xmlns:w16cex="http://schemas.microsoft.com/office/word/2018/wordml/cex" xmlns:w16cid="http://schemas.microsoft.com/office/word/2016/wordml/cid" xmlns:w16="http://schemas.microsoft.com/office/word/2018/wordml" xmlns:w16du="http://schemas.microsoft.com/office/word/2023/wordml/word16du" xmlns:w16sdtdh="http://schemas.microsoft.com/office/word/2020/wordml/sdtdatahash" xmlns:w16sdtfl="http://schemas.microsoft.com/office/word/2024/wordml/sdtformatlock" xmlns:w16se="http://schemas.microsoft.com/office/word/2015/wordml/symex" xmlns:wpg="http://schemas.microsoft.com/office/word/2010/wordprocessingGroup" xmlns:wpi="http://schemas.microsoft.com/office/word/2010/wordprocessingInk" xmlns:wne="http://schemas.microsoft.com/office/word/2006/wordml" xmlns:wps="http://schemas.microsoft.com/office/word/2010/wordprocessingShape" mc:Ignorable="w14 w15 w16se w16cid w16 w16cex w16sdtdh w16sdtfl w16du wp14">
+<w:hdr xmlns:wpc="http://schemas.microsoft.com/office/word/2010/wordprocessingCanvas" xmlns:cx="http://schemas.microsoft.com/office/drawing/2014/chartex" xmlns:cx1="http://schemas.microsoft.com/office/drawing/2015/9/8/chartex" xmlns:cx2="http://schemas.microsoft.com/office/drawing/2015/10/21/chartex" xmlns:cx3="http://schemas.microsoft.com/office/drawing/2016/5/9/chartex" xmlns:cx4="http://schemas.microsoft.com/office/drawing/2016/5/10/chartex" xmlns:cx5="http://schemas.microsoft.com/office/drawing/2016/5/11/chartex" xmlns:cx6="http://schemas.microsoft.com/office/drawing/2016/5/12/chartex" xmlns:cx7="http://schemas.microsoft.com/office/drawing/2016/5/13/chartex" xmlns:cx8="http://schemas.microsoft.com/office/drawing/2016/5/14/chartex" xmlns:mc="http://schemas.openxmlformats.org/markup-compatibility/2006" xmlns:aink="http://schemas.microsoft.com/office/drawing/2016/ink" xmlns:am3d="http://schemas.microsoft.com/office/drawing/2017/model3d" xmlns:o="urn:schemas-microsoft-com:office:office" xmlns:r="http://schemas.openxmlformats.org/officeDocument/2006/relationships" xmlns:m="http://schemas.openxmlformats.org/officeDocument/2006/math" xmlns:v="urn:schemas-microsoft-com:vml" xmlns:wp14="http://schemas.microsoft.com/office/word/2010/wordprocessingDrawing" xmlns:wp="http://schemas.openxmlformats.org/drawingml/2006/wordprocessingDrawing" xmlns:w10="urn:schemas-microsoft-com:office:word" xmlns:w="http://schemas.openxmlformats.org/wordprocessingml/2006/main" xmlns:w14="http://schemas.microsoft.com/office/word/2010/wordml" xmlns:w15="http://schemas.microsoft.com/office/word/2012/wordml" xmlns:w16cid="http://schemas.microsoft.com/office/word/2016/wordml/cid" xmlns:w16se="http://schemas.microsoft.com/office/word/2015/wordml/symex" xmlns:wpg="http://schemas.microsoft.com/office/word/2010/wordprocessingGroup" xmlns:wpi="http://schemas.microsoft.com/office/word/2010/wordprocessingInk" xmlns:wne="http://schemas.microsoft.com/office/word/2006/wordml" xmlns:wps="http://schemas.microsoft.com/office/word/2010/wordprocessingShape" mc:Ignorable="w14 w15 w16se w16cid wp14">
   <w:sdt>
     <w:sdtPr>
       <w:id w:val="-1054922469"/>
@@ -19796,7 +19156,7 @@
 </file>
 
 <file path=word/numbering.xml><?xml version="1.0" encoding="utf-8"?>
-<w:numbering xmlns:wpc="http://schemas.microsoft.com/office/word/2010/wordprocessingCanvas" xmlns:cx="http://schemas.microsoft.com/office/drawing/2014/chartex" xmlns:cx1="http://schemas.microsoft.com/office/drawing/2015/9/8/chartex" xmlns:cx2="http://schemas.microsoft.com/office/drawing/2015/10/21/chartex" xmlns:cx3="http://schemas.microsoft.com/office/drawing/2016/5/9/chartex" xmlns:cx4="http://schemas.microsoft.com/office/drawing/2016/5/10/chartex" xmlns:cx5="http://schemas.microsoft.com/office/drawing/2016/5/11/chartex" xmlns:cx6="http://schemas.microsoft.com/office/drawing/2016/5/12/chartex" xmlns:cx7="http://schemas.microsoft.com/office/drawing/2016/5/13/chartex" xmlns:cx8="http://schemas.microsoft.com/office/drawing/2016/5/14/chartex" xmlns:mc="http://schemas.openxmlformats.org/markup-compatibility/2006" xmlns:aink="http://schemas.microsoft.com/office/drawing/2016/ink" xmlns:am3d="http://schemas.microsoft.com/office/drawing/2017/model3d" xmlns:o="urn:schemas-microsoft-com:office:office" xmlns:oel="http://schemas.microsoft.com/office/2019/extlst" xmlns:r="http://schemas.openxmlformats.org/officeDocument/2006/relationships" xmlns:m="http://schemas.openxmlformats.org/officeDocument/2006/math" xmlns:v="urn:schemas-microsoft-com:vml" xmlns:wp14="http://schemas.microsoft.com/office/word/2010/wordprocessingDrawing" xmlns:wp="http://schemas.openxmlformats.org/drawingml/2006/wordprocessingDrawing" xmlns:w10="urn:schemas-microsoft-com:office:word" xmlns:w="http://schemas.openxmlformats.org/wordprocessingml/2006/main" xmlns:w14="http://schemas.microsoft.com/office/word/2010/wordml" xmlns:w15="http://schemas.microsoft.com/office/word/2012/wordml" xmlns:w16cex="http://schemas.microsoft.com/office/word/2018/wordml/cex" xmlns:w16cid="http://schemas.microsoft.com/office/word/2016/wordml/cid" xmlns:w16="http://schemas.microsoft.com/office/word/2018/wordml" xmlns:w16du="http://schemas.microsoft.com/office/word/2023/wordml/word16du" xmlns:w16sdtdh="http://schemas.microsoft.com/office/word/2020/wordml/sdtdatahash" xmlns:w16sdtfl="http://schemas.microsoft.com/office/word/2024/wordml/sdtformatlock" xmlns:w16se="http://schemas.microsoft.com/office/word/2015/wordml/symex" xmlns:wpg="http://schemas.microsoft.com/office/word/2010/wordprocessingGroup" xmlns:wpi="http://schemas.microsoft.com/office/word/2010/wordprocessingInk" xmlns:wne="http://schemas.microsoft.com/office/word/2006/wordml" xmlns:wps="http://schemas.microsoft.com/office/word/2010/wordprocessingShape" mc:Ignorable="w14 w15 w16se w16cid w16 w16cex w16sdtdh w16sdtfl w16du wp14">
+<w:numbering xmlns:wpc="http://schemas.microsoft.com/office/word/2010/wordprocessingCanvas" xmlns:cx="http://schemas.microsoft.com/office/drawing/2014/chartex" xmlns:cx1="http://schemas.microsoft.com/office/drawing/2015/9/8/chartex" xmlns:cx2="http://schemas.microsoft.com/office/drawing/2015/10/21/chartex" xmlns:cx3="http://schemas.microsoft.com/office/drawing/2016/5/9/chartex" xmlns:cx4="http://schemas.microsoft.com/office/drawing/2016/5/10/chartex" xmlns:cx5="http://schemas.microsoft.com/office/drawing/2016/5/11/chartex" xmlns:cx6="http://schemas.microsoft.com/office/drawing/2016/5/12/chartex" xmlns:cx7="http://schemas.microsoft.com/office/drawing/2016/5/13/chartex" xmlns:cx8="http://schemas.microsoft.com/office/drawing/2016/5/14/chartex" xmlns:mc="http://schemas.openxmlformats.org/markup-compatibility/2006" xmlns:aink="http://schemas.microsoft.com/office/drawing/2016/ink" xmlns:am3d="http://schemas.microsoft.com/office/drawing/2017/model3d" xmlns:o="urn:schemas-microsoft-com:office:office" xmlns:r="http://schemas.openxmlformats.org/officeDocument/2006/relationships" xmlns:m="http://schemas.openxmlformats.org/officeDocument/2006/math" xmlns:v="urn:schemas-microsoft-com:vml" xmlns:wp14="http://schemas.microsoft.com/office/word/2010/wordprocessingDrawing" xmlns:wp="http://schemas.openxmlformats.org/drawingml/2006/wordprocessingDrawing" xmlns:w10="urn:schemas-microsoft-com:office:word" xmlns:w="http://schemas.openxmlformats.org/wordprocessingml/2006/main" xmlns:w14="http://schemas.microsoft.com/office/word/2010/wordml" xmlns:w15="http://schemas.microsoft.com/office/word/2012/wordml" xmlns:w16cid="http://schemas.microsoft.com/office/word/2016/wordml/cid" xmlns:w16se="http://schemas.microsoft.com/office/word/2015/wordml/symex" xmlns:wpg="http://schemas.microsoft.com/office/word/2010/wordprocessingGroup" xmlns:wpi="http://schemas.microsoft.com/office/word/2010/wordprocessingInk" xmlns:wne="http://schemas.microsoft.com/office/word/2006/wordml" xmlns:wps="http://schemas.microsoft.com/office/word/2010/wordprocessingShape" mc:Ignorable="w14 w15 w16se w16cid wp14">
   <w:abstractNum w:abstractNumId="0" w15:restartNumberingAfterBreak="0">
     <w:nsid w:val="06F3370F"/>
     <w:multiLevelType w:val="hybridMultilevel"/>
@@ -20696,25 +20056,25 @@
       </w:rPr>
     </w:lvl>
   </w:abstractNum>
-  <w:num w:numId="1" w16cid:durableId="1583947312">
+  <w:num w:numId="1">
     <w:abstractNumId w:val="7"/>
   </w:num>
-  <w:num w:numId="2" w16cid:durableId="1001813631">
+  <w:num w:numId="2">
     <w:abstractNumId w:val="3"/>
   </w:num>
-  <w:num w:numId="3" w16cid:durableId="284968837">
+  <w:num w:numId="3">
     <w:abstractNumId w:val="2"/>
   </w:num>
-  <w:num w:numId="4" w16cid:durableId="360712880">
+  <w:num w:numId="4">
     <w:abstractNumId w:val="1"/>
   </w:num>
-  <w:num w:numId="5" w16cid:durableId="1685353292">
+  <w:num w:numId="5">
     <w:abstractNumId w:val="6"/>
   </w:num>
-  <w:num w:numId="6" w16cid:durableId="479031695">
+  <w:num w:numId="6">
     <w:abstractNumId w:val="0"/>
   </w:num>
-  <w:num w:numId="7" w16cid:durableId="273445012">
+  <w:num w:numId="7">
     <w:abstractNumId w:val="7"/>
     <w:lvlOverride w:ilvl="0">
       <w:startOverride w:val="1"/>
@@ -20744,17 +20104,17 @@
       <w:startOverride w:val="1"/>
     </w:lvlOverride>
   </w:num>
-  <w:num w:numId="8" w16cid:durableId="72239321">
+  <w:num w:numId="8">
     <w:abstractNumId w:val="5"/>
   </w:num>
-  <w:num w:numId="9" w16cid:durableId="1290939261">
+  <w:num w:numId="9">
     <w:abstractNumId w:val="4"/>
   </w:num>
 </w:numbering>
 </file>
 
 <file path=word/styles.xml><?xml version="1.0" encoding="utf-8"?>
-<w:styles xmlns:mc="http://schemas.openxmlformats.org/markup-compatibility/2006" xmlns:r="http://schemas.openxmlformats.org/officeDocument/2006/relationships" xmlns:w="http://schemas.openxmlformats.org/wordprocessingml/2006/main" xmlns:w14="http://schemas.microsoft.com/office/word/2010/wordml" xmlns:w15="http://schemas.microsoft.com/office/word/2012/wordml" xmlns:w16cex="http://schemas.microsoft.com/office/word/2018/wordml/cex" xmlns:w16cid="http://schemas.microsoft.com/office/word/2016/wordml/cid" xmlns:w16="http://schemas.microsoft.com/office/word/2018/wordml" xmlns:w16du="http://schemas.microsoft.com/office/word/2023/wordml/word16du" xmlns:w16sdtdh="http://schemas.microsoft.com/office/word/2020/wordml/sdtdatahash" xmlns:w16sdtfl="http://schemas.microsoft.com/office/word/2024/wordml/sdtformatlock" xmlns:w16se="http://schemas.microsoft.com/office/word/2015/wordml/symex" mc:Ignorable="w14 w15 w16se w16cid w16 w16cex w16sdtdh w16sdtfl w16du">
+<w:styles xmlns:mc="http://schemas.openxmlformats.org/markup-compatibility/2006" xmlns:r="http://schemas.openxmlformats.org/officeDocument/2006/relationships" xmlns:w="http://schemas.openxmlformats.org/wordprocessingml/2006/main" xmlns:w14="http://schemas.microsoft.com/office/word/2010/wordml" xmlns:w15="http://schemas.microsoft.com/office/word/2012/wordml" xmlns:w16cid="http://schemas.microsoft.com/office/word/2016/wordml/cid" xmlns:w16se="http://schemas.microsoft.com/office/word/2015/wordml/symex" mc:Ignorable="w14 w15 w16se w16cid">
   <w:docDefaults>
     <w:rPrDefault>
       <w:rPr>
@@ -20772,7 +20132,7 @@
       </w:pPr>
     </w:pPrDefault>
   </w:docDefaults>
-  <w:latentStyles w:defLockedState="0" w:defUIPriority="99" w:defSemiHidden="0" w:defUnhideWhenUsed="0" w:defQFormat="0" w:count="376">
+  <w:latentStyles w:defLockedState="0" w:defUIPriority="99" w:defSemiHidden="0" w:defUnhideWhenUsed="0" w:defQFormat="0" w:count="375">
     <w:lsdException w:name="Normal" w:uiPriority="0" w:qFormat="1"/>
     <w:lsdException w:name="heading 1" w:uiPriority="9" w:qFormat="1"/>
     <w:lsdException w:name="heading 2" w:semiHidden="1" w:uiPriority="9" w:unhideWhenUsed="1" w:qFormat="1"/>
@@ -21148,7 +20508,6 @@
     <w:lsdException w:name="Smart Hyperlink" w:semiHidden="1" w:unhideWhenUsed="1"/>
     <w:lsdException w:name="Hashtag" w:semiHidden="1" w:unhideWhenUsed="1"/>
     <w:lsdException w:name="Unresolved Mention" w:semiHidden="1" w:unhideWhenUsed="1"/>
-    <w:lsdException w:name="Smart Link" w:semiHidden="1" w:unhideWhenUsed="1"/>
   </w:latentStyles>
   <w:style w:type="paragraph" w:default="1" w:styleId="Normal">
     <w:name w:val="Normal"/>
@@ -21299,6 +20658,7 @@
   <w:style w:type="character" w:default="1" w:styleId="DefaultParagraphFont">
     <w:name w:val="Default Paragraph Font"/>
     <w:uiPriority w:val="1"/>
+    <w:semiHidden/>
     <w:unhideWhenUsed/>
   </w:style>
   <w:style w:type="table" w:default="1" w:styleId="TableNormal">
@@ -21731,11 +21091,62 @@
       <w:lang w:val="en-ID"/>
     </w:rPr>
   </w:style>
+  <w:style w:type="character" w:customStyle="1" w:styleId="citation-288">
+    <w:name w:val="citation-288"/>
+    <w:basedOn w:val="DefaultParagraphFont"/>
+    <w:rsid w:val="00C05A2E"/>
+  </w:style>
+  <w:style w:type="character" w:customStyle="1" w:styleId="citation-287">
+    <w:name w:val="citation-287"/>
+    <w:basedOn w:val="DefaultParagraphFont"/>
+    <w:rsid w:val="00C05A2E"/>
+  </w:style>
+  <w:style w:type="character" w:customStyle="1" w:styleId="citation-273">
+    <w:name w:val="citation-273"/>
+    <w:basedOn w:val="DefaultParagraphFont"/>
+    <w:rsid w:val="00E34933"/>
+  </w:style>
+  <w:style w:type="character" w:customStyle="1" w:styleId="citation-272">
+    <w:name w:val="citation-272"/>
+    <w:basedOn w:val="DefaultParagraphFont"/>
+    <w:rsid w:val="00E34933"/>
+  </w:style>
+  <w:style w:type="character" w:customStyle="1" w:styleId="citation-234">
+    <w:name w:val="citation-234"/>
+    <w:basedOn w:val="DefaultParagraphFont"/>
+    <w:rsid w:val="00990DD9"/>
+  </w:style>
+  <w:style w:type="character" w:customStyle="1" w:styleId="citation-226">
+    <w:name w:val="citation-226"/>
+    <w:basedOn w:val="DefaultParagraphFont"/>
+    <w:rsid w:val="00217264"/>
+  </w:style>
+  <w:style w:type="character" w:styleId="Strong">
+    <w:name w:val="Strong"/>
+    <w:basedOn w:val="DefaultParagraphFont"/>
+    <w:uiPriority w:val="22"/>
+    <w:qFormat/>
+    <w:rsid w:val="006200EF"/>
+    <w:rPr>
+      <w:b/>
+      <w:bCs/>
+    </w:rPr>
+  </w:style>
+  <w:style w:type="character" w:customStyle="1" w:styleId="citation-225">
+    <w:name w:val="citation-225"/>
+    <w:basedOn w:val="DefaultParagraphFont"/>
+    <w:rsid w:val="006200EF"/>
+  </w:style>
+  <w:style w:type="character" w:customStyle="1" w:styleId="citation-207">
+    <w:name w:val="citation-207"/>
+    <w:basedOn w:val="DefaultParagraphFont"/>
+    <w:rsid w:val="000C12D5"/>
+  </w:style>
 </w:styles>
 </file>
 
 <file path=word/glossary/document.xml><?xml version="1.0" encoding="utf-8"?>
-<w:glossaryDocument xmlns:wpc="http://schemas.microsoft.com/office/word/2010/wordprocessingCanvas" xmlns:cx="http://schemas.microsoft.com/office/drawing/2014/chartex" xmlns:cx1="http://schemas.microsoft.com/office/drawing/2015/9/8/chartex" xmlns:cx2="http://schemas.microsoft.com/office/drawing/2015/10/21/chartex" xmlns:cx3="http://schemas.microsoft.com/office/drawing/2016/5/9/chartex" xmlns:cx4="http://schemas.microsoft.com/office/drawing/2016/5/10/chartex" xmlns:cx5="http://schemas.microsoft.com/office/drawing/2016/5/11/chartex" xmlns:cx6="http://schemas.microsoft.com/office/drawing/2016/5/12/chartex" xmlns:cx7="http://schemas.microsoft.com/office/drawing/2016/5/13/chartex" xmlns:cx8="http://schemas.microsoft.com/office/drawing/2016/5/14/chartex" xmlns:mc="http://schemas.openxmlformats.org/markup-compatibility/2006" xmlns:aink="http://schemas.microsoft.com/office/drawing/2016/ink" xmlns:am3d="http://schemas.microsoft.com/office/drawing/2017/model3d" xmlns:o="urn:schemas-microsoft-com:office:office" xmlns:oel="http://schemas.microsoft.com/office/2019/extlst" xmlns:r="http://schemas.openxmlformats.org/officeDocument/2006/relationships" xmlns:m="http://schemas.openxmlformats.org/officeDocument/2006/math" xmlns:v="urn:schemas-microsoft-com:vml" xmlns:wp14="http://schemas.microsoft.com/office/word/2010/wordprocessingDrawing" xmlns:wp="http://schemas.openxmlformats.org/drawingml/2006/wordprocessingDrawing" xmlns:w10="urn:schemas-microsoft-com:office:word" xmlns:w="http://schemas.openxmlformats.org/wordprocessingml/2006/main" xmlns:w14="http://schemas.microsoft.com/office/word/2010/wordml" xmlns:w15="http://schemas.microsoft.com/office/word/2012/wordml" xmlns:w16cex="http://schemas.microsoft.com/office/word/2018/wordml/cex" xmlns:w16cid="http://schemas.microsoft.com/office/word/2016/wordml/cid" xmlns:w16="http://schemas.microsoft.com/office/word/2018/wordml" xmlns:w16du="http://schemas.microsoft.com/office/word/2023/wordml/word16du" xmlns:w16sdtdh="http://schemas.microsoft.com/office/word/2020/wordml/sdtdatahash" xmlns:w16sdtfl="http://schemas.microsoft.com/office/word/2024/wordml/sdtformatlock" xmlns:w16se="http://schemas.microsoft.com/office/word/2015/wordml/symex" xmlns:wpg="http://schemas.microsoft.com/office/word/2010/wordprocessingGroup" xmlns:wpi="http://schemas.microsoft.com/office/word/2010/wordprocessingInk" xmlns:wne="http://schemas.microsoft.com/office/word/2006/wordml" xmlns:wps="http://schemas.microsoft.com/office/word/2010/wordprocessingShape" mc:Ignorable="w14 w15 w16se w16cid w16 w16cex w16sdtdh w16sdtfl w16du wp14">
+<w:glossaryDocument xmlns:wpc="http://schemas.microsoft.com/office/word/2010/wordprocessingCanvas" xmlns:cx="http://schemas.microsoft.com/office/drawing/2014/chartex" xmlns:cx1="http://schemas.microsoft.com/office/drawing/2015/9/8/chartex" xmlns:cx2="http://schemas.microsoft.com/office/drawing/2015/10/21/chartex" xmlns:cx3="http://schemas.microsoft.com/office/drawing/2016/5/9/chartex" xmlns:cx4="http://schemas.microsoft.com/office/drawing/2016/5/10/chartex" xmlns:cx5="http://schemas.microsoft.com/office/drawing/2016/5/11/chartex" xmlns:cx6="http://schemas.microsoft.com/office/drawing/2016/5/12/chartex" xmlns:cx7="http://schemas.microsoft.com/office/drawing/2016/5/13/chartex" xmlns:cx8="http://schemas.microsoft.com/office/drawing/2016/5/14/chartex" xmlns:mc="http://schemas.openxmlformats.org/markup-compatibility/2006" xmlns:aink="http://schemas.microsoft.com/office/drawing/2016/ink" xmlns:am3d="http://schemas.microsoft.com/office/drawing/2017/model3d" xmlns:o="urn:schemas-microsoft-com:office:office" xmlns:r="http://schemas.openxmlformats.org/officeDocument/2006/relationships" xmlns:m="http://schemas.openxmlformats.org/officeDocument/2006/math" xmlns:v="urn:schemas-microsoft-com:vml" xmlns:wp14="http://schemas.microsoft.com/office/word/2010/wordprocessingDrawing" xmlns:wp="http://schemas.openxmlformats.org/drawingml/2006/wordprocessingDrawing" xmlns:w10="urn:schemas-microsoft-com:office:word" xmlns:w="http://schemas.openxmlformats.org/wordprocessingml/2006/main" xmlns:w14="http://schemas.microsoft.com/office/word/2010/wordml" xmlns:w15="http://schemas.microsoft.com/office/word/2012/wordml" xmlns:w16cid="http://schemas.microsoft.com/office/word/2016/wordml/cid" xmlns:w16se="http://schemas.microsoft.com/office/word/2015/wordml/symex" xmlns:wpg="http://schemas.microsoft.com/office/word/2010/wordprocessingGroup" xmlns:wpi="http://schemas.microsoft.com/office/word/2010/wordprocessingInk" xmlns:wne="http://schemas.microsoft.com/office/word/2006/wordml" xmlns:wps="http://schemas.microsoft.com/office/word/2010/wordprocessingShape" mc:Ignorable="w14 w15 w16se w16cid wp14">
   <w:docParts>
     <w:docPart>
       <w:docPartPr>
@@ -21768,7 +21179,7 @@
 </file>
 
 <file path=word/glossary/fontTable.xml><?xml version="1.0" encoding="utf-8"?>
-<w:fonts xmlns:mc="http://schemas.openxmlformats.org/markup-compatibility/2006" xmlns:r="http://schemas.openxmlformats.org/officeDocument/2006/relationships" xmlns:w="http://schemas.openxmlformats.org/wordprocessingml/2006/main" xmlns:w14="http://schemas.microsoft.com/office/word/2010/wordml" xmlns:w15="http://schemas.microsoft.com/office/word/2012/wordml" xmlns:w16cex="http://schemas.microsoft.com/office/word/2018/wordml/cex" xmlns:w16cid="http://schemas.microsoft.com/office/word/2016/wordml/cid" xmlns:w16="http://schemas.microsoft.com/office/word/2018/wordml" xmlns:w16du="http://schemas.microsoft.com/office/word/2023/wordml/word16du" xmlns:w16sdtdh="http://schemas.microsoft.com/office/word/2020/wordml/sdtdatahash" xmlns:w16sdtfl="http://schemas.microsoft.com/office/word/2024/wordml/sdtformatlock" xmlns:w16se="http://schemas.microsoft.com/office/word/2015/wordml/symex" mc:Ignorable="w14 w15 w16se w16cid w16 w16cex w16sdtdh w16sdtfl w16du">
+<w:fonts xmlns:mc="http://schemas.openxmlformats.org/markup-compatibility/2006" xmlns:r="http://schemas.openxmlformats.org/officeDocument/2006/relationships" xmlns:w="http://schemas.openxmlformats.org/wordprocessingml/2006/main" xmlns:w14="http://schemas.microsoft.com/office/word/2010/wordml" xmlns:w15="http://schemas.microsoft.com/office/word/2012/wordml" xmlns:w16cid="http://schemas.microsoft.com/office/word/2016/wordml/cid" xmlns:w16se="http://schemas.microsoft.com/office/word/2015/wordml/symex" mc:Ignorable="w14 w15 w16se w16cid">
   <w:font w:name="Times New Roman">
     <w:panose1 w:val="02020603050405020304"/>
     <w:charset w:val="00"/>
@@ -21788,9 +21199,10 @@
     <w:charset w:val="00"/>
     <w:family w:val="swiss"/>
     <w:pitch w:val="variable"/>
-    <w:sig w:usb0="E4002EFF" w:usb1="C200247B" w:usb2="00000009" w:usb3="00000000" w:csb0="000001FF" w:csb1="00000000"/>
+    <w:sig w:usb0="E4002EFF" w:usb1="C000247B" w:usb2="00000009" w:usb3="00000000" w:csb0="000001FF" w:csb1="00000000"/>
   </w:font>
   <w:font w:name="Cordia New">
+    <w:altName w:val="Cordia New"/>
     <w:panose1 w:val="020B0304020202020204"/>
     <w:charset w:val="DE"/>
     <w:family w:val="swiss"/>
@@ -21816,7 +21228,7 @@
     <w:charset w:val="00"/>
     <w:family w:val="swiss"/>
     <w:pitch w:val="variable"/>
-    <w:sig w:usb0="E4002EFF" w:usb1="C200247B" w:usb2="00000009" w:usb3="00000000" w:csb0="000001FF" w:csb1="00000000"/>
+    <w:sig w:usb0="E4002EFF" w:usb1="C000247B" w:usb2="00000009" w:usb3="00000000" w:csb0="000001FF" w:csb1="00000000"/>
   </w:font>
   <w:font w:name="DengXian">
     <w:altName w:val="等线"/>
@@ -21830,7 +21242,7 @@
 </file>
 
 <file path=word/glossary/settings.xml><?xml version="1.0" encoding="utf-8"?>
-<w:settings xmlns:mc="http://schemas.openxmlformats.org/markup-compatibility/2006" xmlns:o="urn:schemas-microsoft-com:office:office" xmlns:r="http://schemas.openxmlformats.org/officeDocument/2006/relationships" xmlns:m="http://schemas.openxmlformats.org/officeDocument/2006/math" xmlns:v="urn:schemas-microsoft-com:vml" xmlns:w10="urn:schemas-microsoft-com:office:word" xmlns:w="http://schemas.openxmlformats.org/wordprocessingml/2006/main" xmlns:w14="http://schemas.microsoft.com/office/word/2010/wordml" xmlns:w15="http://schemas.microsoft.com/office/word/2012/wordml" xmlns:w16cex="http://schemas.microsoft.com/office/word/2018/wordml/cex" xmlns:w16cid="http://schemas.microsoft.com/office/word/2016/wordml/cid" xmlns:w16="http://schemas.microsoft.com/office/word/2018/wordml" xmlns:w16du="http://schemas.microsoft.com/office/word/2023/wordml/word16du" xmlns:w16sdtdh="http://schemas.microsoft.com/office/word/2020/wordml/sdtdatahash" xmlns:w16sdtfl="http://schemas.microsoft.com/office/word/2024/wordml/sdtformatlock" xmlns:w16se="http://schemas.microsoft.com/office/word/2015/wordml/symex" xmlns:sl="http://schemas.openxmlformats.org/schemaLibrary/2006/main" mc:Ignorable="w14 w15 w16se w16cid w16 w16cex w16sdtdh w16sdtfl w16du">
+<w:settings xmlns:mc="http://schemas.openxmlformats.org/markup-compatibility/2006" xmlns:o="urn:schemas-microsoft-com:office:office" xmlns:r="http://schemas.openxmlformats.org/officeDocument/2006/relationships" xmlns:m="http://schemas.openxmlformats.org/officeDocument/2006/math" xmlns:v="urn:schemas-microsoft-com:vml" xmlns:w10="urn:schemas-microsoft-com:office:word" xmlns:w="http://schemas.openxmlformats.org/wordprocessingml/2006/main" xmlns:w14="http://schemas.microsoft.com/office/word/2010/wordml" xmlns:w15="http://schemas.microsoft.com/office/word/2012/wordml" xmlns:w16cid="http://schemas.microsoft.com/office/word/2016/wordml/cid" xmlns:w16se="http://schemas.microsoft.com/office/word/2015/wordml/symex" xmlns:sl="http://schemas.openxmlformats.org/schemaLibrary/2006/main" mc:Ignorable="w14 w15 w16se w16cid">
   <w:view w:val="normal"/>
   <w:defaultTabStop w:val="720"/>
   <w:characterSpacingControl w:val="doNotCompress"/>
@@ -21853,6 +21265,7 @@
     <w:rsid w:val="007E1943"/>
     <w:rsid w:val="009130B3"/>
     <w:rsid w:val="009D4A07"/>
+    <w:rsid w:val="009D6EE9"/>
     <w:rsid w:val="00A00948"/>
     <w:rsid w:val="00A51FA9"/>
     <w:rsid w:val="00AD20BA"/>
@@ -21889,7 +21302,7 @@
 </file>
 
 <file path=word/glossary/styles.xml><?xml version="1.0" encoding="utf-8"?>
-<w:styles xmlns:mc="http://schemas.openxmlformats.org/markup-compatibility/2006" xmlns:r="http://schemas.openxmlformats.org/officeDocument/2006/relationships" xmlns:w="http://schemas.openxmlformats.org/wordprocessingml/2006/main" xmlns:w14="http://schemas.microsoft.com/office/word/2010/wordml" xmlns:w15="http://schemas.microsoft.com/office/word/2012/wordml" xmlns:w16cex="http://schemas.microsoft.com/office/word/2018/wordml/cex" xmlns:w16cid="http://schemas.microsoft.com/office/word/2016/wordml/cid" xmlns:w16="http://schemas.microsoft.com/office/word/2018/wordml" xmlns:w16du="http://schemas.microsoft.com/office/word/2023/wordml/word16du" xmlns:w16sdtdh="http://schemas.microsoft.com/office/word/2020/wordml/sdtdatahash" xmlns:w16sdtfl="http://schemas.microsoft.com/office/word/2024/wordml/sdtformatlock" xmlns:w16se="http://schemas.microsoft.com/office/word/2015/wordml/symex" mc:Ignorable="w14 w15 w16se w16cid w16 w16cex w16sdtdh w16sdtfl w16du">
+<w:styles xmlns:mc="http://schemas.openxmlformats.org/markup-compatibility/2006" xmlns:r="http://schemas.openxmlformats.org/officeDocument/2006/relationships" xmlns:w="http://schemas.openxmlformats.org/wordprocessingml/2006/main" xmlns:w14="http://schemas.microsoft.com/office/word/2010/wordml" xmlns:w15="http://schemas.microsoft.com/office/word/2012/wordml" xmlns:w16cid="http://schemas.microsoft.com/office/word/2016/wordml/cid" xmlns:w16se="http://schemas.microsoft.com/office/word/2015/wordml/symex" mc:Ignorable="w14 w15 w16se w16cid">
   <w:docDefaults>
     <w:rPrDefault>
       <w:rPr>
@@ -21907,7 +21320,7 @@
       </w:pPr>
     </w:pPrDefault>
   </w:docDefaults>
-  <w:latentStyles w:defLockedState="0" w:defUIPriority="99" w:defSemiHidden="0" w:defUnhideWhenUsed="0" w:defQFormat="0" w:count="376">
+  <w:latentStyles w:defLockedState="0" w:defUIPriority="99" w:defSemiHidden="0" w:defUnhideWhenUsed="0" w:defQFormat="0" w:count="375">
     <w:lsdException w:name="Normal" w:uiPriority="0" w:qFormat="1"/>
     <w:lsdException w:name="heading 1" w:uiPriority="9" w:qFormat="1"/>
     <w:lsdException w:name="heading 2" w:semiHidden="1" w:uiPriority="9" w:unhideWhenUsed="1" w:qFormat="1"/>
@@ -22283,7 +21696,6 @@
     <w:lsdException w:name="Smart Hyperlink" w:semiHidden="1" w:unhideWhenUsed="1"/>
     <w:lsdException w:name="Hashtag" w:semiHidden="1" w:unhideWhenUsed="1"/>
     <w:lsdException w:name="Unresolved Mention" w:semiHidden="1" w:unhideWhenUsed="1"/>
-    <w:lsdException w:name="Smart Link" w:semiHidden="1" w:unhideWhenUsed="1"/>
   </w:latentStyles>
   <w:style w:type="paragraph" w:default="1" w:styleId="Normal">
     <w:name w:val="Normal"/>
@@ -22330,7 +21742,7 @@
 </file>
 
 <file path=word/glossary/webSettings.xml><?xml version="1.0" encoding="utf-8"?>
-<w:webSettings xmlns:mc="http://schemas.openxmlformats.org/markup-compatibility/2006" xmlns:r="http://schemas.openxmlformats.org/officeDocument/2006/relationships" xmlns:w="http://schemas.openxmlformats.org/wordprocessingml/2006/main" xmlns:w14="http://schemas.microsoft.com/office/word/2010/wordml" xmlns:w15="http://schemas.microsoft.com/office/word/2012/wordml" xmlns:w16cex="http://schemas.microsoft.com/office/word/2018/wordml/cex" xmlns:w16cid="http://schemas.microsoft.com/office/word/2016/wordml/cid" xmlns:w16="http://schemas.microsoft.com/office/word/2018/wordml" xmlns:w16du="http://schemas.microsoft.com/office/word/2023/wordml/word16du" xmlns:w16sdtdh="http://schemas.microsoft.com/office/word/2020/wordml/sdtdatahash" xmlns:w16sdtfl="http://schemas.microsoft.com/office/word/2024/wordml/sdtformatlock" xmlns:w16se="http://schemas.microsoft.com/office/word/2015/wordml/symex" mc:Ignorable="w14 w15 w16se w16cid w16 w16cex w16sdtdh w16sdtfl w16du">
+<w:webSettings xmlns:mc="http://schemas.openxmlformats.org/markup-compatibility/2006" xmlns:r="http://schemas.openxmlformats.org/officeDocument/2006/relationships" xmlns:w="http://schemas.openxmlformats.org/wordprocessingml/2006/main" xmlns:w14="http://schemas.microsoft.com/office/word/2010/wordml" xmlns:w15="http://schemas.microsoft.com/office/word/2012/wordml" xmlns:w16cid="http://schemas.microsoft.com/office/word/2016/wordml/cid" xmlns:w16se="http://schemas.microsoft.com/office/word/2015/wordml/symex" mc:Ignorable="w14 w15 w16se w16cid">
   <w:optimizeForBrowser/>
   <w:allowPNG/>
 </w:webSettings>
@@ -22659,7 +22071,7 @@
 </file>
 
 <file path=customXml/itemProps1.xml><?xml version="1.0" encoding="utf-8"?>
-<ds:datastoreItem xmlns:ds="http://schemas.openxmlformats.org/officeDocument/2006/customXml" ds:itemID="{7E6A428A-5C02-4A45-A34C-90E2343514C9}">
+<ds:datastoreItem xmlns:ds="http://schemas.openxmlformats.org/officeDocument/2006/customXml" ds:itemID="{BC68E455-41F4-47EE-80E5-A7C2F32B83C3}">
   <ds:schemaRefs>
     <ds:schemaRef ds:uri="http://schemas.openxmlformats.org/officeDocument/2006/bibliography"/>
   </ds:schemaRefs>

</xml_diff>